<commit_message>
Cost Management - Update
</commit_message>
<xml_diff>
--- a/documentation/projman/Cost Management - E-Cliniq v3.docx
+++ b/documentation/projman/Cost Management - E-Cliniq v3.docx
@@ -32,7 +32,7 @@
           <w:sz w:val="26"/>
         </w:rPr>
       </w:pPr>
-      <w:hyperlink r:id="rId10" w:history="1">
+      <w:hyperlink w:history="1" r:id="rId10">
         <w:r>
           <w:rPr>
             <w:rStyle w:val="Hyperlink"/>
@@ -386,7 +386,7 @@
           <w:headerReference w:type="default" r:id="rId11"/>
           <w:footerReference w:type="even" r:id="rId12"/>
           <w:footerReference w:type="default" r:id="rId13"/>
-          <w:pgSz w:w="12240" w:h="15840" w:code="1"/>
+          <w:pgSz w:w="12240" w:h="15840" w:orient="portrait" w:code="1"/>
           <w:pgMar w:top="1440" w:right="1440" w:bottom="1440" w:left="1440" w:header="720" w:footer="720" w:gutter="0"/>
           <w:cols w:space="720"/>
           <w:titlePg/>
@@ -443,7 +443,7 @@
       <w:r>
         <w:fldChar w:fldCharType="separate"/>
       </w:r>
-      <w:hyperlink w:anchor="_Toc134038921" w:history="1">
+      <w:hyperlink w:history="1" w:anchor="_Toc134038921">
         <w:r>
           <w:rPr>
             <w:rStyle w:val="Hyperlink"/>
@@ -517,7 +517,7 @@
           <w:lang w:val="en-PH" w:eastAsia="en-PH"/>
         </w:rPr>
       </w:pPr>
-      <w:hyperlink w:anchor="_Toc134038922" w:history="1">
+      <w:hyperlink w:history="1" w:anchor="_Toc134038922">
         <w:r>
           <w:rPr>
             <w:rStyle w:val="Hyperlink"/>
@@ -591,7 +591,7 @@
           <w:lang w:val="en-PH" w:eastAsia="en-PH"/>
         </w:rPr>
       </w:pPr>
-      <w:hyperlink w:anchor="_Toc134038923" w:history="1">
+      <w:hyperlink w:history="1" w:anchor="_Toc134038923">
         <w:r>
           <w:rPr>
             <w:rStyle w:val="Hyperlink"/>
@@ -665,7 +665,7 @@
           <w:lang w:val="en-PH" w:eastAsia="en-PH"/>
         </w:rPr>
       </w:pPr>
-      <w:hyperlink w:anchor="_Toc134038924" w:history="1">
+      <w:hyperlink w:history="1" w:anchor="_Toc134038924">
         <w:r>
           <w:rPr>
             <w:rStyle w:val="Hyperlink"/>
@@ -739,7 +739,7 @@
           <w:lang w:val="en-PH" w:eastAsia="en-PH"/>
         </w:rPr>
       </w:pPr>
-      <w:hyperlink w:anchor="_Toc134038925" w:history="1">
+      <w:hyperlink w:history="1" w:anchor="_Toc134038925">
         <w:r>
           <w:rPr>
             <w:rStyle w:val="Hyperlink"/>
@@ -813,7 +813,7 @@
           <w:lang w:val="en-PH" w:eastAsia="en-PH"/>
         </w:rPr>
       </w:pPr>
-      <w:hyperlink w:anchor="_Toc134038926" w:history="1">
+      <w:hyperlink w:history="1" w:anchor="_Toc134038926">
         <w:r>
           <w:rPr>
             <w:rStyle w:val="Hyperlink"/>
@@ -887,7 +887,7 @@
           <w:lang w:val="en-PH" w:eastAsia="en-PH"/>
         </w:rPr>
       </w:pPr>
-      <w:hyperlink w:anchor="_Toc134038927" w:history="1">
+      <w:hyperlink w:history="1" w:anchor="_Toc134038927">
         <w:r>
           <w:rPr>
             <w:rStyle w:val="Hyperlink"/>
@@ -994,7 +994,7 @@
       <w:r>
         <w:br w:type="page"/>
       </w:r>
-      <w:bookmarkStart w:id="0" w:name="_Toc134038921"/>
+      <w:bookmarkStart w:name="_Toc134038921" w:id="0"/>
       <w:r>
         <w:rPr>
           <w:smallCaps/>
@@ -1694,7 +1694,7 @@
           <w:szCs w:val="28"/>
         </w:rPr>
       </w:pPr>
-      <w:bookmarkStart w:id="1" w:name="_Toc134038922"/>
+      <w:bookmarkStart w:name="_Toc134038922" w:id="1"/>
       <w:smartTag w:uri="urn:schemas-microsoft-com:office:smarttags" w:element="stockticker">
         <w:r>
           <w:rPr>
@@ -2214,7 +2214,7 @@
           <w:szCs w:val="28"/>
         </w:rPr>
       </w:pPr>
-      <w:bookmarkStart w:id="2" w:name="_Toc134038923"/>
+      <w:bookmarkStart w:name="_Toc134038923" w:id="2"/>
       <w:r>
         <w:rPr>
           <w:smallCaps/>
@@ -3958,7 +3958,7 @@
         </w:rPr>
         <w:t xml:space="preserve">ACWP. It is calculated by dividing the </w:t>
       </w:r>
-      <w:bookmarkStart w:id="3" w:name="_Int_8SDYwiOY"/>
+      <w:bookmarkStart w:name="_Int_8SDYwiOY" w:id="3"/>
       <w:r>
         <w:rPr>
           <w:color w:val="000000" w:themeColor="text1"/>
@@ -4406,8 +4406,8 @@
           <w:szCs w:val="28"/>
         </w:rPr>
       </w:pPr>
-      <w:bookmarkStart w:id="4" w:name="_Toc134038924"/>
-      <w:bookmarkStart w:id="5" w:name="_Toc212983619"/>
+      <w:bookmarkStart w:name="_Toc134038924" w:id="4"/>
+      <w:bookmarkStart w:name="_Toc212983619" w:id="5"/>
       <w:r>
         <w:rPr>
           <w:smallCaps/>
@@ -4496,6 +4496,11 @@
           <w:sz w:val="24"/>
         </w:rPr>
         <w:tab/>
+      </w:r>
+      <w:r>
+        <w:rPr>
+          <w:sz w:val="24"/>
+        </w:rPr>
         <w:t>In addition, the format should be easily understandable and accessible to all stakeholders, including the project team, stakeholders, and management. A bar chart can also be included to provide visual representation of costs.</w:t>
       </w:r>
     </w:p>
@@ -4517,6 +4522,11 @@
           <w:sz w:val="24"/>
         </w:rPr>
         <w:tab/>
+      </w:r>
+      <w:r>
+        <w:rPr>
+          <w:sz w:val="24"/>
+        </w:rPr>
         <w:t>The reporting format for the cost management plan of the E-</w:t>
       </w:r>
       <w:proofErr w:type="spellStart"/>
@@ -4830,7 +4840,7 @@
           <w:szCs w:val="28"/>
         </w:rPr>
       </w:pPr>
-      <w:bookmarkStart w:id="6" w:name="_Toc134038925"/>
+      <w:bookmarkStart w:name="_Toc134038925" w:id="6"/>
       <w:r>
         <w:rPr>
           <w:smallCaps/>
@@ -4855,6 +4865,12 @@
           <w:sz w:val="24"/>
         </w:rPr>
         <w:tab/>
+      </w:r>
+      <w:r>
+        <w:rPr>
+          <w:color w:val="000000"/>
+          <w:sz w:val="24"/>
+        </w:rPr>
         <w:t>The Cost Variance Response process for the E-</w:t>
       </w:r>
       <w:proofErr w:type="spellStart"/>
@@ -5393,7 +5409,7 @@
           <w:szCs w:val="28"/>
         </w:rPr>
       </w:pPr>
-      <w:bookmarkStart w:id="7" w:name="_Toc134038926"/>
+      <w:bookmarkStart w:name="_Toc134038926" w:id="7"/>
       <w:smartTag w:uri="urn:schemas-microsoft-com:office:smarttags" w:element="stockticker">
         <w:r>
           <w:rPr>
@@ -5860,7 +5876,7 @@
           <w:szCs w:val="28"/>
         </w:rPr>
       </w:pPr>
-      <w:bookmarkStart w:id="8" w:name="_Toc134038927"/>
+      <w:bookmarkStart w:name="_Toc134038927" w:id="8"/>
       <w:r>
         <w:rPr>
           <w:smallCaps/>
@@ -6055,12 +6071,12 @@
         <w:tblW w:w="10304" w:type="dxa"/>
         <w:tblInd w:w="-885" w:type="dxa"/>
         <w:tblBorders>
-          <w:top w:val="single" w:sz="4" w:space="0" w:color="auto"/>
-          <w:left w:val="single" w:sz="4" w:space="0" w:color="auto"/>
-          <w:bottom w:val="single" w:sz="4" w:space="0" w:color="auto"/>
-          <w:right w:val="single" w:sz="4" w:space="0" w:color="auto"/>
-          <w:insideH w:val="single" w:sz="4" w:space="0" w:color="auto"/>
-          <w:insideV w:val="single" w:sz="4" w:space="0" w:color="auto"/>
+          <w:top w:val="single" w:color="auto" w:sz="4" w:space="0"/>
+          <w:left w:val="single" w:color="auto" w:sz="4" w:space="0"/>
+          <w:bottom w:val="single" w:color="auto" w:sz="4" w:space="0"/>
+          <w:right w:val="single" w:color="auto" w:sz="4" w:space="0"/>
+          <w:insideH w:val="single" w:color="auto" w:sz="4" w:space="0"/>
+          <w:insideV w:val="single" w:color="auto" w:sz="4" w:space="0"/>
         </w:tblBorders>
         <w:tblLook w:val="04A0" w:firstRow="1" w:lastRow="0" w:firstColumn="1" w:lastColumn="0" w:noHBand="0" w:noVBand="1"/>
       </w:tblPr>
@@ -6792,12 +6808,12 @@
         <w:tblW w:w="10304" w:type="dxa"/>
         <w:tblInd w:w="-885" w:type="dxa"/>
         <w:tblBorders>
-          <w:top w:val="single" w:sz="4" w:space="0" w:color="auto"/>
-          <w:left w:val="single" w:sz="4" w:space="0" w:color="auto"/>
-          <w:bottom w:val="single" w:sz="4" w:space="0" w:color="auto"/>
-          <w:right w:val="single" w:sz="4" w:space="0" w:color="auto"/>
-          <w:insideH w:val="single" w:sz="4" w:space="0" w:color="auto"/>
-          <w:insideV w:val="single" w:sz="4" w:space="0" w:color="auto"/>
+          <w:top w:val="single" w:color="auto" w:sz="4" w:space="0"/>
+          <w:left w:val="single" w:color="auto" w:sz="4" w:space="0"/>
+          <w:bottom w:val="single" w:color="auto" w:sz="4" w:space="0"/>
+          <w:right w:val="single" w:color="auto" w:sz="4" w:space="0"/>
+          <w:insideH w:val="single" w:color="auto" w:sz="4" w:space="0"/>
+          <w:insideV w:val="single" w:color="auto" w:sz="4" w:space="0"/>
         </w:tblBorders>
         <w:tblLook w:val="04A0" w:firstRow="1" w:lastRow="0" w:firstColumn="1" w:lastColumn="0" w:noHBand="0" w:noVBand="1"/>
       </w:tblPr>
@@ -7240,11 +7256,426 @@
       <w:r>
         <w:rPr>
           <w:sz w:val="24"/>
+          <w:szCs w:val="24"/>
         </w:rPr>
         <w:t>Administrative Roles</w:t>
       </w:r>
     </w:p>
-    <w:p/>
+    <w:p>
+      <w:pPr>
+        <w:pStyle w:val="Normal"/>
+        <w:ind w:left="0"/>
+        <w:rPr>
+          <w:sz w:val="24"/>
+          <w:szCs w:val="24"/>
+        </w:rPr>
+      </w:pPr>
+    </w:p>
+    <w:p>
+      <w:pPr>
+        <w:rPr>
+          <w:rFonts w:ascii="Times New Roman" w:hAnsi="Times New Roman" w:eastAsia="Times New Roman" w:cs="Times New Roman"/>
+          <w:b w:val="0"/>
+          <w:bCs w:val="0"/>
+          <w:i w:val="0"/>
+          <w:iCs w:val="0"/>
+          <w:caps w:val="0"/>
+          <w:smallCaps w:val="0"/>
+          <w:noProof w:val="0"/>
+          <w:color w:val="000000" w:themeColor="text1" w:themeTint="FF" w:themeShade="FF"/>
+          <w:sz w:val="24"/>
+          <w:szCs w:val="24"/>
+          <w:lang w:val="en-US"/>
+        </w:rPr>
+      </w:pPr>
+      <w:r>
+        <w:rPr>
+          <w:rFonts w:ascii="Times New Roman" w:hAnsi="Times New Roman" w:eastAsia="Times New Roman" w:cs="Times New Roman"/>
+          <w:b w:val="1"/>
+          <w:bCs w:val="1"/>
+          <w:i w:val="0"/>
+          <w:iCs w:val="0"/>
+          <w:caps w:val="0"/>
+          <w:smallCaps w:val="0"/>
+          <w:noProof w:val="0"/>
+          <w:color w:val="000000" w:themeColor="text1" w:themeTint="FF" w:themeShade="FF"/>
+          <w:sz w:val="24"/>
+          <w:szCs w:val="24"/>
+          <w:lang w:val="en-US"/>
+        </w:rPr>
+        <w:t>References:</w:t>
+      </w:r>
+    </w:p>
+    <w:p>
+      <w:pPr>
+        <w:pStyle w:val="Bibliography"/>
+        <w:ind w:left="720" w:hanging="720"/>
+        <w:rPr>
+          <w:rFonts w:ascii="Times New Roman" w:hAnsi="Times New Roman" w:eastAsia="Times New Roman" w:cs="Times New Roman"/>
+          <w:b w:val="0"/>
+          <w:bCs w:val="0"/>
+          <w:i w:val="0"/>
+          <w:iCs w:val="0"/>
+          <w:caps w:val="0"/>
+          <w:smallCaps w:val="0"/>
+          <w:noProof w:val="0"/>
+          <w:color w:val="000000" w:themeColor="text1" w:themeTint="FF" w:themeShade="FF"/>
+          <w:sz w:val="24"/>
+          <w:szCs w:val="24"/>
+          <w:lang w:val="en-US"/>
+        </w:rPr>
+      </w:pPr>
+      <w:r>
+        <w:rPr>
+          <w:rFonts w:ascii="Times New Roman" w:hAnsi="Times New Roman" w:eastAsia="Times New Roman" w:cs="Times New Roman"/>
+          <w:b w:val="0"/>
+          <w:bCs w:val="0"/>
+          <w:i w:val="1"/>
+          <w:iCs w:val="1"/>
+          <w:caps w:val="0"/>
+          <w:smallCaps w:val="0"/>
+          <w:noProof w:val="0"/>
+          <w:color w:val="000000" w:themeColor="text1" w:themeTint="FF" w:themeShade="FF"/>
+          <w:sz w:val="24"/>
+          <w:szCs w:val="24"/>
+          <w:lang w:val="en-US"/>
+        </w:rPr>
+        <w:t>Indeed Junior Developer Salary in Philippines</w:t>
+      </w:r>
+      <w:r>
+        <w:rPr>
+          <w:rFonts w:ascii="Times New Roman" w:hAnsi="Times New Roman" w:eastAsia="Times New Roman" w:cs="Times New Roman"/>
+          <w:b w:val="0"/>
+          <w:bCs w:val="0"/>
+          <w:i w:val="0"/>
+          <w:iCs w:val="0"/>
+          <w:caps w:val="0"/>
+          <w:smallCaps w:val="0"/>
+          <w:noProof w:val="0"/>
+          <w:color w:val="000000" w:themeColor="text1" w:themeTint="FF" w:themeShade="FF"/>
+          <w:sz w:val="24"/>
+          <w:szCs w:val="24"/>
+          <w:lang w:val="en-US"/>
+        </w:rPr>
+        <w:t xml:space="preserve">. (2023, May 11). Retrieved from indeed: </w:t>
+      </w:r>
+      <w:hyperlink r:id="R4662484bf29844c5">
+        <w:r>
+          <w:rPr>
+            <w:rStyle w:val="Hyperlink"/>
+            <w:rFonts w:ascii="Times New Roman" w:hAnsi="Times New Roman" w:eastAsia="Times New Roman" w:cs="Times New Roman"/>
+            <w:b w:val="0"/>
+            <w:bCs w:val="0"/>
+            <w:i w:val="0"/>
+            <w:iCs w:val="0"/>
+            <w:caps w:val="0"/>
+            <w:smallCaps w:val="0"/>
+            <w:noProof w:val="0"/>
+            <w:sz w:val="24"/>
+            <w:szCs w:val="24"/>
+            <w:lang w:val="en-US"/>
+          </w:rPr>
+          <w:t>https://ph.indeed.com/career/junior-developer/salaries</w:t>
+        </w:r>
+      </w:hyperlink>
+    </w:p>
+    <w:p>
+      <w:pPr>
+        <w:pStyle w:val="Bibliography"/>
+        <w:ind w:left="720" w:hanging="720"/>
+        <w:rPr>
+          <w:rFonts w:ascii="Times New Roman" w:hAnsi="Times New Roman" w:eastAsia="Times New Roman" w:cs="Times New Roman"/>
+          <w:b w:val="0"/>
+          <w:bCs w:val="0"/>
+          <w:i w:val="0"/>
+          <w:iCs w:val="0"/>
+          <w:caps w:val="0"/>
+          <w:smallCaps w:val="0"/>
+          <w:noProof w:val="0"/>
+          <w:color w:val="000000" w:themeColor="text1" w:themeTint="FF" w:themeShade="FF"/>
+          <w:sz w:val="24"/>
+          <w:szCs w:val="24"/>
+          <w:lang w:val="en-US"/>
+        </w:rPr>
+      </w:pPr>
+      <w:r>
+        <w:rPr>
+          <w:rFonts w:ascii="Times New Roman" w:hAnsi="Times New Roman" w:eastAsia="Times New Roman" w:cs="Times New Roman"/>
+          <w:b w:val="0"/>
+          <w:bCs w:val="0"/>
+          <w:i w:val="1"/>
+          <w:iCs w:val="1"/>
+          <w:caps w:val="0"/>
+          <w:smallCaps w:val="0"/>
+          <w:noProof w:val="0"/>
+          <w:color w:val="000000" w:themeColor="text1" w:themeTint="FF" w:themeShade="FF"/>
+          <w:sz w:val="24"/>
+          <w:szCs w:val="24"/>
+          <w:lang w:val="en-US"/>
+        </w:rPr>
+        <w:t>Indeed Project Manager Salary in Philippines</w:t>
+      </w:r>
+      <w:r>
+        <w:rPr>
+          <w:rFonts w:ascii="Times New Roman" w:hAnsi="Times New Roman" w:eastAsia="Times New Roman" w:cs="Times New Roman"/>
+          <w:b w:val="0"/>
+          <w:bCs w:val="0"/>
+          <w:i w:val="0"/>
+          <w:iCs w:val="0"/>
+          <w:caps w:val="0"/>
+          <w:smallCaps w:val="0"/>
+          <w:noProof w:val="0"/>
+          <w:color w:val="000000" w:themeColor="text1" w:themeTint="FF" w:themeShade="FF"/>
+          <w:sz w:val="24"/>
+          <w:szCs w:val="24"/>
+          <w:lang w:val="en-US"/>
+        </w:rPr>
+        <w:t xml:space="preserve">. (2023, May 14). Retrieved from indeed: </w:t>
+      </w:r>
+      <w:hyperlink r:id="Rbc4d5749efe34e88">
+        <w:r>
+          <w:rPr>
+            <w:rStyle w:val="Hyperlink"/>
+            <w:rFonts w:ascii="Times New Roman" w:hAnsi="Times New Roman" w:eastAsia="Times New Roman" w:cs="Times New Roman"/>
+            <w:b w:val="0"/>
+            <w:bCs w:val="0"/>
+            <w:i w:val="0"/>
+            <w:iCs w:val="0"/>
+            <w:caps w:val="0"/>
+            <w:smallCaps w:val="0"/>
+            <w:noProof w:val="0"/>
+            <w:sz w:val="24"/>
+            <w:szCs w:val="24"/>
+            <w:lang w:val="en-US"/>
+          </w:rPr>
+          <w:t>https://ph.indeed.com/career/project-manager/salaries</w:t>
+        </w:r>
+      </w:hyperlink>
+    </w:p>
+    <w:p>
+      <w:pPr>
+        <w:pStyle w:val="Bibliography"/>
+        <w:ind w:left="720" w:hanging="720"/>
+        <w:rPr>
+          <w:rFonts w:ascii="Times New Roman" w:hAnsi="Times New Roman" w:eastAsia="Times New Roman" w:cs="Times New Roman"/>
+          <w:b w:val="0"/>
+          <w:bCs w:val="0"/>
+          <w:i w:val="0"/>
+          <w:iCs w:val="0"/>
+          <w:caps w:val="0"/>
+          <w:smallCaps w:val="0"/>
+          <w:noProof w:val="0"/>
+          <w:color w:val="000000" w:themeColor="text1" w:themeTint="FF" w:themeShade="FF"/>
+          <w:sz w:val="24"/>
+          <w:szCs w:val="24"/>
+          <w:lang w:val="en-US"/>
+        </w:rPr>
+      </w:pPr>
+      <w:r>
+        <w:rPr>
+          <w:rFonts w:ascii="Times New Roman" w:hAnsi="Times New Roman" w:eastAsia="Times New Roman" w:cs="Times New Roman"/>
+          <w:b w:val="0"/>
+          <w:bCs w:val="0"/>
+          <w:i w:val="1"/>
+          <w:iCs w:val="1"/>
+          <w:caps w:val="0"/>
+          <w:smallCaps w:val="0"/>
+          <w:noProof w:val="0"/>
+          <w:color w:val="000000" w:themeColor="text1" w:themeTint="FF" w:themeShade="FF"/>
+          <w:sz w:val="24"/>
+          <w:szCs w:val="24"/>
+          <w:lang w:val="en-US"/>
+        </w:rPr>
+        <w:t>Indeed Quality Assurance Analyst Salary in Philippines</w:t>
+      </w:r>
+      <w:r>
+        <w:rPr>
+          <w:rFonts w:ascii="Times New Roman" w:hAnsi="Times New Roman" w:eastAsia="Times New Roman" w:cs="Times New Roman"/>
+          <w:b w:val="0"/>
+          <w:bCs w:val="0"/>
+          <w:i w:val="0"/>
+          <w:iCs w:val="0"/>
+          <w:caps w:val="0"/>
+          <w:smallCaps w:val="0"/>
+          <w:noProof w:val="0"/>
+          <w:color w:val="000000" w:themeColor="text1" w:themeTint="FF" w:themeShade="FF"/>
+          <w:sz w:val="24"/>
+          <w:szCs w:val="24"/>
+          <w:lang w:val="en-US"/>
+        </w:rPr>
+        <w:t xml:space="preserve">. (2023, May 12). Retrieved from indeed: </w:t>
+      </w:r>
+      <w:hyperlink r:id="R44f0f6b7200741d9">
+        <w:r>
+          <w:rPr>
+            <w:rStyle w:val="Hyperlink"/>
+            <w:rFonts w:ascii="Times New Roman" w:hAnsi="Times New Roman" w:eastAsia="Times New Roman" w:cs="Times New Roman"/>
+            <w:b w:val="0"/>
+            <w:bCs w:val="0"/>
+            <w:i w:val="0"/>
+            <w:iCs w:val="0"/>
+            <w:caps w:val="0"/>
+            <w:smallCaps w:val="0"/>
+            <w:noProof w:val="0"/>
+            <w:sz w:val="24"/>
+            <w:szCs w:val="24"/>
+            <w:lang w:val="en-US"/>
+          </w:rPr>
+          <w:t>https://ph.indeed.com/career/quality-assurance-analyst/salaries</w:t>
+        </w:r>
+      </w:hyperlink>
+    </w:p>
+    <w:p>
+      <w:pPr>
+        <w:pStyle w:val="Bibliography"/>
+        <w:ind w:left="720" w:hanging="720"/>
+        <w:rPr>
+          <w:rFonts w:ascii="Times New Roman" w:hAnsi="Times New Roman" w:eastAsia="Times New Roman" w:cs="Times New Roman"/>
+          <w:b w:val="0"/>
+          <w:bCs w:val="0"/>
+          <w:i w:val="0"/>
+          <w:iCs w:val="0"/>
+          <w:caps w:val="0"/>
+          <w:smallCaps w:val="0"/>
+          <w:noProof w:val="0"/>
+          <w:color w:val="000000" w:themeColor="text1" w:themeTint="FF" w:themeShade="FF"/>
+          <w:sz w:val="24"/>
+          <w:szCs w:val="24"/>
+          <w:lang w:val="en-US"/>
+        </w:rPr>
+      </w:pPr>
+      <w:r>
+        <w:rPr>
+          <w:rFonts w:ascii="Times New Roman" w:hAnsi="Times New Roman" w:eastAsia="Times New Roman" w:cs="Times New Roman"/>
+          <w:b w:val="0"/>
+          <w:bCs w:val="0"/>
+          <w:i w:val="1"/>
+          <w:iCs w:val="1"/>
+          <w:caps w:val="0"/>
+          <w:smallCaps w:val="0"/>
+          <w:noProof w:val="0"/>
+          <w:color w:val="000000" w:themeColor="text1" w:themeTint="FF" w:themeShade="FF"/>
+          <w:sz w:val="24"/>
+          <w:szCs w:val="24"/>
+          <w:lang w:val="en-US"/>
+        </w:rPr>
+        <w:t>PCX Acer Asoure A514-54-34UP i3 11th Win 11 Gold Laptop</w:t>
+      </w:r>
+      <w:r>
+        <w:rPr>
+          <w:rFonts w:ascii="Times New Roman" w:hAnsi="Times New Roman" w:eastAsia="Times New Roman" w:cs="Times New Roman"/>
+          <w:b w:val="0"/>
+          <w:bCs w:val="0"/>
+          <w:i w:val="0"/>
+          <w:iCs w:val="0"/>
+          <w:caps w:val="0"/>
+          <w:smallCaps w:val="0"/>
+          <w:noProof w:val="0"/>
+          <w:color w:val="000000" w:themeColor="text1" w:themeTint="FF" w:themeShade="FF"/>
+          <w:sz w:val="24"/>
+          <w:szCs w:val="24"/>
+          <w:lang w:val="en-US"/>
+        </w:rPr>
+        <w:t xml:space="preserve">. (n.d.). Retrieved from </w:t>
+      </w:r>
+      <w:hyperlink r:id="Rce9ce15eeefd49c2">
+        <w:r>
+          <w:rPr>
+            <w:rStyle w:val="Hyperlink"/>
+            <w:rFonts w:ascii="Times New Roman" w:hAnsi="Times New Roman" w:eastAsia="Times New Roman" w:cs="Times New Roman"/>
+            <w:b w:val="0"/>
+            <w:bCs w:val="0"/>
+            <w:i w:val="0"/>
+            <w:iCs w:val="0"/>
+            <w:caps w:val="0"/>
+            <w:smallCaps w:val="0"/>
+            <w:noProof w:val="0"/>
+            <w:sz w:val="24"/>
+            <w:szCs w:val="24"/>
+            <w:lang w:val="en-US"/>
+          </w:rPr>
+          <w:t>https://pcx.com.ph/shop/acer-aspire-a514-54-34up-i3-11th-win11-gold-laptop/</w:t>
+        </w:r>
+      </w:hyperlink>
+    </w:p>
+    <w:p>
+      <w:pPr>
+        <w:pStyle w:val="Bibliography"/>
+        <w:ind w:left="720" w:hanging="720"/>
+        <w:rPr>
+          <w:rFonts w:ascii="Times New Roman" w:hAnsi="Times New Roman" w:eastAsia="Times New Roman" w:cs="Times New Roman"/>
+          <w:b w:val="0"/>
+          <w:bCs w:val="0"/>
+          <w:i w:val="0"/>
+          <w:iCs w:val="0"/>
+          <w:caps w:val="0"/>
+          <w:smallCaps w:val="0"/>
+          <w:noProof w:val="0"/>
+          <w:color w:val="000000" w:themeColor="text1" w:themeTint="FF" w:themeShade="FF"/>
+          <w:sz w:val="24"/>
+          <w:szCs w:val="24"/>
+          <w:lang w:val="en-US"/>
+        </w:rPr>
+      </w:pPr>
+      <w:r>
+        <w:rPr>
+          <w:rFonts w:ascii="Times New Roman" w:hAnsi="Times New Roman" w:eastAsia="Times New Roman" w:cs="Times New Roman"/>
+          <w:b w:val="0"/>
+          <w:bCs w:val="0"/>
+          <w:i w:val="1"/>
+          <w:iCs w:val="1"/>
+          <w:caps w:val="0"/>
+          <w:smallCaps w:val="0"/>
+          <w:noProof w:val="0"/>
+          <w:color w:val="000000" w:themeColor="text1" w:themeTint="FF" w:themeShade="FF"/>
+          <w:sz w:val="24"/>
+          <w:szCs w:val="24"/>
+          <w:lang w:val="en-US"/>
+        </w:rPr>
+        <w:t>PCX GFH Juego V2 AMD Radeon Graphics AMD Ryzen 5 Desktop Package</w:t>
+      </w:r>
+      <w:r>
+        <w:rPr>
+          <w:rFonts w:ascii="Times New Roman" w:hAnsi="Times New Roman" w:eastAsia="Times New Roman" w:cs="Times New Roman"/>
+          <w:b w:val="0"/>
+          <w:bCs w:val="0"/>
+          <w:i w:val="0"/>
+          <w:iCs w:val="0"/>
+          <w:caps w:val="0"/>
+          <w:smallCaps w:val="0"/>
+          <w:noProof w:val="0"/>
+          <w:color w:val="000000" w:themeColor="text1" w:themeTint="FF" w:themeShade="FF"/>
+          <w:sz w:val="24"/>
+          <w:szCs w:val="24"/>
+          <w:lang w:val="en-US"/>
+        </w:rPr>
+        <w:t xml:space="preserve">. (n.d.). Retrieved from PCX: </w:t>
+      </w:r>
+      <w:hyperlink r:id="R8b7379b4ac0e4062">
+        <w:r>
+          <w:rPr>
+            <w:rStyle w:val="Hyperlink"/>
+            <w:rFonts w:ascii="Times New Roman" w:hAnsi="Times New Roman" w:eastAsia="Times New Roman" w:cs="Times New Roman"/>
+            <w:b w:val="0"/>
+            <w:bCs w:val="0"/>
+            <w:i w:val="0"/>
+            <w:iCs w:val="0"/>
+            <w:caps w:val="0"/>
+            <w:smallCaps w:val="0"/>
+            <w:noProof w:val="0"/>
+            <w:sz w:val="24"/>
+            <w:szCs w:val="24"/>
+            <w:lang w:val="en-US"/>
+          </w:rPr>
+          <w:t>https://pcx.com.ph/shop/pcx-gfh-juego-v2-amd-radeon-graphics-amd-ryzen-5-desktop-package/</w:t>
+        </w:r>
+      </w:hyperlink>
+    </w:p>
+    <w:p>
+      <w:pPr>
+        <w:pStyle w:val="Normal"/>
+      </w:pPr>
+    </w:p>
     <w:p/>
     <w:p>
       <w:pPr>
@@ -7324,6 +7755,8 @@
       </w:r>
       <w:r>
         <w:tab/>
+      </w:r>
+      <w:r>
         <w:t>Date:</w:t>
       </w:r>
       <w:r>
@@ -7483,7 +7916,7 @@
       <w:r>
         <w:t xml:space="preserve"> brought to you by </w:t>
       </w:r>
-      <w:hyperlink r:id="rId14" w:history="1">
+      <w:hyperlink w:history="1" r:id="rId14">
         <w:r>
           <w:rPr>
             <w:rStyle w:val="Hyperlink"/>
@@ -7493,7 +7926,7 @@
       </w:hyperlink>
     </w:p>
     <w:sectPr>
-      <w:pgSz w:w="12240" w:h="15840" w:code="1"/>
+      <w:pgSz w:w="12240" w:h="15840" w:orient="portrait" w:code="1"/>
       <w:pgMar w:top="1440" w:right="1440" w:bottom="1440" w:left="1440" w:header="720" w:footer="720" w:gutter="0"/>
       <w:pgNumType w:start="1"/>
       <w:cols w:space="720"/>
@@ -7526,7 +7959,7 @@
   <w:p>
     <w:pPr>
       <w:pStyle w:val="Footer"/>
-      <w:framePr w:wrap="around" w:vAnchor="text" w:hAnchor="margin" w:xAlign="center" w:y="1"/>
+      <w:framePr w:wrap="around" w:hAnchor="margin" w:vAnchor="text" w:xAlign="center" w:y="1"/>
       <w:rPr>
         <w:rStyle w:val="PageNumber"/>
       </w:rPr>
@@ -7563,7 +7996,7 @@
   <w:p>
     <w:pPr>
       <w:pStyle w:val="Footer"/>
-      <w:framePr w:wrap="around" w:vAnchor="text" w:hAnchor="margin" w:xAlign="center" w:y="1"/>
+      <w:framePr w:wrap="around" w:hAnchor="margin" w:vAnchor="text" w:xAlign="center" w:y="1"/>
       <w:rPr>
         <w:rStyle w:val="PageNumber"/>
       </w:rPr>
@@ -7644,7 +8077,7 @@
         <w:b/>
       </w:rPr>
     </w:pPr>
-    <w:hyperlink r:id="rId1" w:history="1">
+    <w:hyperlink w:history="1" r:id="rId1">
       <w:r>
         <w:rPr>
           <w:rStyle w:val="Hyperlink"/>
@@ -7706,7 +8139,7 @@
         <w:ind w:left="720" w:hanging="360"/>
       </w:pPr>
       <w:rPr>
-        <w:rFonts w:ascii="Symbol" w:hAnsi="Symbol" w:hint="default"/>
+        <w:rFonts w:hint="default" w:ascii="Symbol" w:hAnsi="Symbol"/>
       </w:rPr>
     </w:lvl>
     <w:lvl w:ilvl="1" w:tplc="34090003" w:tentative="1">
@@ -7718,7 +8151,7 @@
         <w:ind w:left="1440" w:hanging="360"/>
       </w:pPr>
       <w:rPr>
-        <w:rFonts w:ascii="Courier New" w:hAnsi="Courier New" w:cs="Courier New" w:hint="default"/>
+        <w:rFonts w:hint="default" w:ascii="Courier New" w:hAnsi="Courier New" w:cs="Courier New"/>
       </w:rPr>
     </w:lvl>
     <w:lvl w:ilvl="2" w:tplc="34090005" w:tentative="1">
@@ -7730,7 +8163,7 @@
         <w:ind w:left="2160" w:hanging="360"/>
       </w:pPr>
       <w:rPr>
-        <w:rFonts w:ascii="Wingdings" w:hAnsi="Wingdings" w:hint="default"/>
+        <w:rFonts w:hint="default" w:ascii="Wingdings" w:hAnsi="Wingdings"/>
       </w:rPr>
     </w:lvl>
     <w:lvl w:ilvl="3" w:tplc="34090001" w:tentative="1">
@@ -7742,7 +8175,7 @@
         <w:ind w:left="2880" w:hanging="360"/>
       </w:pPr>
       <w:rPr>
-        <w:rFonts w:ascii="Symbol" w:hAnsi="Symbol" w:hint="default"/>
+        <w:rFonts w:hint="default" w:ascii="Symbol" w:hAnsi="Symbol"/>
       </w:rPr>
     </w:lvl>
     <w:lvl w:ilvl="4" w:tplc="34090003" w:tentative="1">
@@ -7754,7 +8187,7 @@
         <w:ind w:left="3600" w:hanging="360"/>
       </w:pPr>
       <w:rPr>
-        <w:rFonts w:ascii="Courier New" w:hAnsi="Courier New" w:cs="Courier New" w:hint="default"/>
+        <w:rFonts w:hint="default" w:ascii="Courier New" w:hAnsi="Courier New" w:cs="Courier New"/>
       </w:rPr>
     </w:lvl>
     <w:lvl w:ilvl="5" w:tplc="34090005" w:tentative="1">
@@ -7766,7 +8199,7 @@
         <w:ind w:left="4320" w:hanging="360"/>
       </w:pPr>
       <w:rPr>
-        <w:rFonts w:ascii="Wingdings" w:hAnsi="Wingdings" w:hint="default"/>
+        <w:rFonts w:hint="default" w:ascii="Wingdings" w:hAnsi="Wingdings"/>
       </w:rPr>
     </w:lvl>
     <w:lvl w:ilvl="6" w:tplc="34090001" w:tentative="1">
@@ -7778,7 +8211,7 @@
         <w:ind w:left="5040" w:hanging="360"/>
       </w:pPr>
       <w:rPr>
-        <w:rFonts w:ascii="Symbol" w:hAnsi="Symbol" w:hint="default"/>
+        <w:rFonts w:hint="default" w:ascii="Symbol" w:hAnsi="Symbol"/>
       </w:rPr>
     </w:lvl>
     <w:lvl w:ilvl="7" w:tplc="34090003" w:tentative="1">
@@ -7790,7 +8223,7 @@
         <w:ind w:left="5760" w:hanging="360"/>
       </w:pPr>
       <w:rPr>
-        <w:rFonts w:ascii="Courier New" w:hAnsi="Courier New" w:cs="Courier New" w:hint="default"/>
+        <w:rFonts w:hint="default" w:ascii="Courier New" w:hAnsi="Courier New" w:cs="Courier New"/>
       </w:rPr>
     </w:lvl>
     <w:lvl w:ilvl="8" w:tplc="34090005" w:tentative="1">
@@ -7802,7 +8235,7 @@
         <w:ind w:left="6480" w:hanging="360"/>
       </w:pPr>
       <w:rPr>
-        <w:rFonts w:ascii="Wingdings" w:hAnsi="Wingdings" w:hint="default"/>
+        <w:rFonts w:hint="default" w:ascii="Wingdings" w:hAnsi="Wingdings"/>
       </w:rPr>
     </w:lvl>
   </w:abstractNum>
@@ -7819,7 +8252,7 @@
         <w:ind w:left="720" w:hanging="360"/>
       </w:pPr>
       <w:rPr>
-        <w:rFonts w:ascii="Symbol" w:hAnsi="Symbol" w:hint="default"/>
+        <w:rFonts w:hint="default" w:ascii="Symbol" w:hAnsi="Symbol"/>
       </w:rPr>
     </w:lvl>
     <w:lvl w:ilvl="1" w:tplc="34090003" w:tentative="1">
@@ -7831,7 +8264,7 @@
         <w:ind w:left="1440" w:hanging="360"/>
       </w:pPr>
       <w:rPr>
-        <w:rFonts w:ascii="Courier New" w:hAnsi="Courier New" w:cs="Courier New" w:hint="default"/>
+        <w:rFonts w:hint="default" w:ascii="Courier New" w:hAnsi="Courier New" w:cs="Courier New"/>
       </w:rPr>
     </w:lvl>
     <w:lvl w:ilvl="2" w:tplc="34090005" w:tentative="1">
@@ -7843,7 +8276,7 @@
         <w:ind w:left="2160" w:hanging="360"/>
       </w:pPr>
       <w:rPr>
-        <w:rFonts w:ascii="Wingdings" w:hAnsi="Wingdings" w:hint="default"/>
+        <w:rFonts w:hint="default" w:ascii="Wingdings" w:hAnsi="Wingdings"/>
       </w:rPr>
     </w:lvl>
     <w:lvl w:ilvl="3" w:tplc="34090001" w:tentative="1">
@@ -7855,7 +8288,7 @@
         <w:ind w:left="2880" w:hanging="360"/>
       </w:pPr>
       <w:rPr>
-        <w:rFonts w:ascii="Symbol" w:hAnsi="Symbol" w:hint="default"/>
+        <w:rFonts w:hint="default" w:ascii="Symbol" w:hAnsi="Symbol"/>
       </w:rPr>
     </w:lvl>
     <w:lvl w:ilvl="4" w:tplc="34090003" w:tentative="1">
@@ -7867,7 +8300,7 @@
         <w:ind w:left="3600" w:hanging="360"/>
       </w:pPr>
       <w:rPr>
-        <w:rFonts w:ascii="Courier New" w:hAnsi="Courier New" w:cs="Courier New" w:hint="default"/>
+        <w:rFonts w:hint="default" w:ascii="Courier New" w:hAnsi="Courier New" w:cs="Courier New"/>
       </w:rPr>
     </w:lvl>
     <w:lvl w:ilvl="5" w:tplc="34090005" w:tentative="1">
@@ -7879,7 +8312,7 @@
         <w:ind w:left="4320" w:hanging="360"/>
       </w:pPr>
       <w:rPr>
-        <w:rFonts w:ascii="Wingdings" w:hAnsi="Wingdings" w:hint="default"/>
+        <w:rFonts w:hint="default" w:ascii="Wingdings" w:hAnsi="Wingdings"/>
       </w:rPr>
     </w:lvl>
     <w:lvl w:ilvl="6" w:tplc="34090001" w:tentative="1">
@@ -7891,7 +8324,7 @@
         <w:ind w:left="5040" w:hanging="360"/>
       </w:pPr>
       <w:rPr>
-        <w:rFonts w:ascii="Symbol" w:hAnsi="Symbol" w:hint="default"/>
+        <w:rFonts w:hint="default" w:ascii="Symbol" w:hAnsi="Symbol"/>
       </w:rPr>
     </w:lvl>
     <w:lvl w:ilvl="7" w:tplc="34090003" w:tentative="1">
@@ -7903,7 +8336,7 @@
         <w:ind w:left="5760" w:hanging="360"/>
       </w:pPr>
       <w:rPr>
-        <w:rFonts w:ascii="Courier New" w:hAnsi="Courier New" w:cs="Courier New" w:hint="default"/>
+        <w:rFonts w:hint="default" w:ascii="Courier New" w:hAnsi="Courier New" w:cs="Courier New"/>
       </w:rPr>
     </w:lvl>
     <w:lvl w:ilvl="8" w:tplc="34090005" w:tentative="1">
@@ -7915,7 +8348,7 @@
         <w:ind w:left="6480" w:hanging="360"/>
       </w:pPr>
       <w:rPr>
-        <w:rFonts w:ascii="Wingdings" w:hAnsi="Wingdings" w:hint="default"/>
+        <w:rFonts w:hint="default" w:ascii="Wingdings" w:hAnsi="Wingdings"/>
       </w:rPr>
     </w:lvl>
   </w:abstractNum>
@@ -7935,7 +8368,7 @@
         <w:ind w:left="720" w:hanging="360"/>
       </w:pPr>
       <w:rPr>
-        <w:rFonts w:ascii="Symbol" w:hAnsi="Symbol" w:hint="default"/>
+        <w:rFonts w:hint="default" w:ascii="Symbol" w:hAnsi="Symbol"/>
       </w:rPr>
     </w:lvl>
     <w:lvl w:ilvl="1" w:tplc="04090003">
@@ -7950,7 +8383,7 @@
         <w:ind w:left="1440" w:hanging="360"/>
       </w:pPr>
       <w:rPr>
-        <w:rFonts w:ascii="Courier New" w:hAnsi="Courier New" w:cs="Arial" w:hint="default"/>
+        <w:rFonts w:hint="default" w:ascii="Courier New" w:hAnsi="Courier New" w:cs="Arial"/>
       </w:rPr>
     </w:lvl>
     <w:lvl w:ilvl="2" w:tplc="04090005" w:tentative="1">
@@ -7965,7 +8398,7 @@
         <w:ind w:left="2160" w:hanging="360"/>
       </w:pPr>
       <w:rPr>
-        <w:rFonts w:ascii="Wingdings" w:hAnsi="Wingdings" w:hint="default"/>
+        <w:rFonts w:hint="default" w:ascii="Wingdings" w:hAnsi="Wingdings"/>
       </w:rPr>
     </w:lvl>
     <w:lvl w:ilvl="3" w:tplc="04090001" w:tentative="1">
@@ -7980,7 +8413,7 @@
         <w:ind w:left="2880" w:hanging="360"/>
       </w:pPr>
       <w:rPr>
-        <w:rFonts w:ascii="Symbol" w:hAnsi="Symbol" w:hint="default"/>
+        <w:rFonts w:hint="default" w:ascii="Symbol" w:hAnsi="Symbol"/>
       </w:rPr>
     </w:lvl>
     <w:lvl w:ilvl="4" w:tplc="04090003" w:tentative="1">
@@ -7995,7 +8428,7 @@
         <w:ind w:left="3600" w:hanging="360"/>
       </w:pPr>
       <w:rPr>
-        <w:rFonts w:ascii="Courier New" w:hAnsi="Courier New" w:cs="Arial" w:hint="default"/>
+        <w:rFonts w:hint="default" w:ascii="Courier New" w:hAnsi="Courier New" w:cs="Arial"/>
       </w:rPr>
     </w:lvl>
     <w:lvl w:ilvl="5" w:tplc="04090005" w:tentative="1">
@@ -8010,7 +8443,7 @@
         <w:ind w:left="4320" w:hanging="360"/>
       </w:pPr>
       <w:rPr>
-        <w:rFonts w:ascii="Wingdings" w:hAnsi="Wingdings" w:hint="default"/>
+        <w:rFonts w:hint="default" w:ascii="Wingdings" w:hAnsi="Wingdings"/>
       </w:rPr>
     </w:lvl>
     <w:lvl w:ilvl="6" w:tplc="04090001" w:tentative="1">
@@ -8025,7 +8458,7 @@
         <w:ind w:left="5040" w:hanging="360"/>
       </w:pPr>
       <w:rPr>
-        <w:rFonts w:ascii="Symbol" w:hAnsi="Symbol" w:hint="default"/>
+        <w:rFonts w:hint="default" w:ascii="Symbol" w:hAnsi="Symbol"/>
       </w:rPr>
     </w:lvl>
     <w:lvl w:ilvl="7" w:tplc="04090003" w:tentative="1">
@@ -8040,7 +8473,7 @@
         <w:ind w:left="5760" w:hanging="360"/>
       </w:pPr>
       <w:rPr>
-        <w:rFonts w:ascii="Courier New" w:hAnsi="Courier New" w:cs="Arial" w:hint="default"/>
+        <w:rFonts w:hint="default" w:ascii="Courier New" w:hAnsi="Courier New" w:cs="Arial"/>
       </w:rPr>
     </w:lvl>
     <w:lvl w:ilvl="8" w:tplc="04090005" w:tentative="1">
@@ -8055,7 +8488,7 @@
         <w:ind w:left="6480" w:hanging="360"/>
       </w:pPr>
       <w:rPr>
-        <w:rFonts w:ascii="Wingdings" w:hAnsi="Wingdings" w:hint="default"/>
+        <w:rFonts w:hint="default" w:ascii="Wingdings" w:hAnsi="Wingdings"/>
       </w:rPr>
     </w:lvl>
   </w:abstractNum>
@@ -8071,7 +8504,7 @@
         <w:ind w:left="720" w:hanging="360"/>
       </w:pPr>
       <w:rPr>
-        <w:rFonts w:ascii="Times New Roman" w:eastAsia="Times New Roman" w:hAnsi="Times New Roman" w:cs="Times New Roman" w:hint="default"/>
+        <w:rFonts w:hint="default" w:ascii="Times New Roman" w:hAnsi="Times New Roman" w:eastAsia="Times New Roman" w:cs="Times New Roman"/>
       </w:rPr>
     </w:lvl>
     <w:lvl w:ilvl="1" w:tplc="34090003" w:tentative="1">
@@ -8083,7 +8516,7 @@
         <w:ind w:left="1440" w:hanging="360"/>
       </w:pPr>
       <w:rPr>
-        <w:rFonts w:ascii="Courier New" w:hAnsi="Courier New" w:cs="Courier New" w:hint="default"/>
+        <w:rFonts w:hint="default" w:ascii="Courier New" w:hAnsi="Courier New" w:cs="Courier New"/>
       </w:rPr>
     </w:lvl>
     <w:lvl w:ilvl="2" w:tplc="34090005" w:tentative="1">
@@ -8095,7 +8528,7 @@
         <w:ind w:left="2160" w:hanging="360"/>
       </w:pPr>
       <w:rPr>
-        <w:rFonts w:ascii="Wingdings" w:hAnsi="Wingdings" w:hint="default"/>
+        <w:rFonts w:hint="default" w:ascii="Wingdings" w:hAnsi="Wingdings"/>
       </w:rPr>
     </w:lvl>
     <w:lvl w:ilvl="3" w:tplc="34090001" w:tentative="1">
@@ -8107,7 +8540,7 @@
         <w:ind w:left="2880" w:hanging="360"/>
       </w:pPr>
       <w:rPr>
-        <w:rFonts w:ascii="Symbol" w:hAnsi="Symbol" w:hint="default"/>
+        <w:rFonts w:hint="default" w:ascii="Symbol" w:hAnsi="Symbol"/>
       </w:rPr>
     </w:lvl>
     <w:lvl w:ilvl="4" w:tplc="34090003" w:tentative="1">
@@ -8119,7 +8552,7 @@
         <w:ind w:left="3600" w:hanging="360"/>
       </w:pPr>
       <w:rPr>
-        <w:rFonts w:ascii="Courier New" w:hAnsi="Courier New" w:cs="Courier New" w:hint="default"/>
+        <w:rFonts w:hint="default" w:ascii="Courier New" w:hAnsi="Courier New" w:cs="Courier New"/>
       </w:rPr>
     </w:lvl>
     <w:lvl w:ilvl="5" w:tplc="34090005" w:tentative="1">
@@ -8131,7 +8564,7 @@
         <w:ind w:left="4320" w:hanging="360"/>
       </w:pPr>
       <w:rPr>
-        <w:rFonts w:ascii="Wingdings" w:hAnsi="Wingdings" w:hint="default"/>
+        <w:rFonts w:hint="default" w:ascii="Wingdings" w:hAnsi="Wingdings"/>
       </w:rPr>
     </w:lvl>
     <w:lvl w:ilvl="6" w:tplc="34090001" w:tentative="1">
@@ -8143,7 +8576,7 @@
         <w:ind w:left="5040" w:hanging="360"/>
       </w:pPr>
       <w:rPr>
-        <w:rFonts w:ascii="Symbol" w:hAnsi="Symbol" w:hint="default"/>
+        <w:rFonts w:hint="default" w:ascii="Symbol" w:hAnsi="Symbol"/>
       </w:rPr>
     </w:lvl>
     <w:lvl w:ilvl="7" w:tplc="34090003" w:tentative="1">
@@ -8155,7 +8588,7 @@
         <w:ind w:left="5760" w:hanging="360"/>
       </w:pPr>
       <w:rPr>
-        <w:rFonts w:ascii="Courier New" w:hAnsi="Courier New" w:cs="Courier New" w:hint="default"/>
+        <w:rFonts w:hint="default" w:ascii="Courier New" w:hAnsi="Courier New" w:cs="Courier New"/>
       </w:rPr>
     </w:lvl>
     <w:lvl w:ilvl="8" w:tplc="34090005" w:tentative="1">
@@ -8167,7 +8600,7 @@
         <w:ind w:left="6480" w:hanging="360"/>
       </w:pPr>
       <w:rPr>
-        <w:rFonts w:ascii="Wingdings" w:hAnsi="Wingdings" w:hint="default"/>
+        <w:rFonts w:hint="default" w:ascii="Wingdings" w:hAnsi="Wingdings"/>
       </w:rPr>
     </w:lvl>
   </w:abstractNum>
@@ -8187,7 +8620,7 @@
         <w:ind w:left="720" w:hanging="360"/>
       </w:pPr>
       <w:rPr>
-        <w:rFonts w:ascii="Symbol" w:hAnsi="Symbol" w:hint="default"/>
+        <w:rFonts w:hint="default" w:ascii="Symbol" w:hAnsi="Symbol"/>
       </w:rPr>
     </w:lvl>
     <w:lvl w:ilvl="1" w:tplc="09D6BDAE" w:tentative="1">
@@ -8202,7 +8635,7 @@
         <w:ind w:left="1440" w:hanging="360"/>
       </w:pPr>
       <w:rPr>
-        <w:rFonts w:ascii="Courier New" w:hAnsi="Courier New" w:cs="Arial" w:hint="default"/>
+        <w:rFonts w:hint="default" w:ascii="Courier New" w:hAnsi="Courier New" w:cs="Arial"/>
       </w:rPr>
     </w:lvl>
     <w:lvl w:ilvl="2" w:tplc="5D7E1136" w:tentative="1">
@@ -8217,7 +8650,7 @@
         <w:ind w:left="2160" w:hanging="360"/>
       </w:pPr>
       <w:rPr>
-        <w:rFonts w:ascii="Wingdings" w:hAnsi="Wingdings" w:hint="default"/>
+        <w:rFonts w:hint="default" w:ascii="Wingdings" w:hAnsi="Wingdings"/>
       </w:rPr>
     </w:lvl>
     <w:lvl w:ilvl="3" w:tplc="953ED41C" w:tentative="1">
@@ -8232,7 +8665,7 @@
         <w:ind w:left="2880" w:hanging="360"/>
       </w:pPr>
       <w:rPr>
-        <w:rFonts w:ascii="Symbol" w:hAnsi="Symbol" w:hint="default"/>
+        <w:rFonts w:hint="default" w:ascii="Symbol" w:hAnsi="Symbol"/>
       </w:rPr>
     </w:lvl>
     <w:lvl w:ilvl="4" w:tplc="CA18905E" w:tentative="1">
@@ -8247,7 +8680,7 @@
         <w:ind w:left="3600" w:hanging="360"/>
       </w:pPr>
       <w:rPr>
-        <w:rFonts w:ascii="Courier New" w:hAnsi="Courier New" w:cs="Arial" w:hint="default"/>
+        <w:rFonts w:hint="default" w:ascii="Courier New" w:hAnsi="Courier New" w:cs="Arial"/>
       </w:rPr>
     </w:lvl>
     <w:lvl w:ilvl="5" w:tplc="FB0A52A6" w:tentative="1">
@@ -8262,7 +8695,7 @@
         <w:ind w:left="4320" w:hanging="360"/>
       </w:pPr>
       <w:rPr>
-        <w:rFonts w:ascii="Wingdings" w:hAnsi="Wingdings" w:hint="default"/>
+        <w:rFonts w:hint="default" w:ascii="Wingdings" w:hAnsi="Wingdings"/>
       </w:rPr>
     </w:lvl>
     <w:lvl w:ilvl="6" w:tplc="11703406" w:tentative="1">
@@ -8277,7 +8710,7 @@
         <w:ind w:left="5040" w:hanging="360"/>
       </w:pPr>
       <w:rPr>
-        <w:rFonts w:ascii="Symbol" w:hAnsi="Symbol" w:hint="default"/>
+        <w:rFonts w:hint="default" w:ascii="Symbol" w:hAnsi="Symbol"/>
       </w:rPr>
     </w:lvl>
     <w:lvl w:ilvl="7" w:tplc="2CDA066E" w:tentative="1">
@@ -8292,7 +8725,7 @@
         <w:ind w:left="5760" w:hanging="360"/>
       </w:pPr>
       <w:rPr>
-        <w:rFonts w:ascii="Courier New" w:hAnsi="Courier New" w:cs="Arial" w:hint="default"/>
+        <w:rFonts w:hint="default" w:ascii="Courier New" w:hAnsi="Courier New" w:cs="Arial"/>
       </w:rPr>
     </w:lvl>
     <w:lvl w:ilvl="8" w:tplc="EA5A45DC" w:tentative="1">
@@ -8307,7 +8740,7 @@
         <w:ind w:left="6480" w:hanging="360"/>
       </w:pPr>
       <w:rPr>
-        <w:rFonts w:ascii="Wingdings" w:hAnsi="Wingdings" w:hint="default"/>
+        <w:rFonts w:hint="default" w:ascii="Wingdings" w:hAnsi="Wingdings"/>
       </w:rPr>
     </w:lvl>
   </w:abstractNum>
@@ -8327,7 +8760,7 @@
         <w:ind w:left="720" w:hanging="360"/>
       </w:pPr>
       <w:rPr>
-        <w:rFonts w:ascii="Wingdings" w:hAnsi="Wingdings" w:hint="default"/>
+        <w:rFonts w:hint="default" w:ascii="Wingdings" w:hAnsi="Wingdings"/>
       </w:rPr>
     </w:lvl>
     <w:lvl w:ilvl="1" w:tplc="04090003" w:tentative="1">
@@ -8342,7 +8775,7 @@
         <w:ind w:left="1440" w:hanging="360"/>
       </w:pPr>
       <w:rPr>
-        <w:rFonts w:ascii="Courier New" w:hAnsi="Courier New" w:cs="Arial" w:hint="default"/>
+        <w:rFonts w:hint="default" w:ascii="Courier New" w:hAnsi="Courier New" w:cs="Arial"/>
       </w:rPr>
     </w:lvl>
     <w:lvl w:ilvl="2" w:tplc="04090005" w:tentative="1">
@@ -8357,7 +8790,7 @@
         <w:ind w:left="2160" w:hanging="360"/>
       </w:pPr>
       <w:rPr>
-        <w:rFonts w:ascii="Wingdings" w:hAnsi="Wingdings" w:hint="default"/>
+        <w:rFonts w:hint="default" w:ascii="Wingdings" w:hAnsi="Wingdings"/>
       </w:rPr>
     </w:lvl>
     <w:lvl w:ilvl="3" w:tplc="04090001" w:tentative="1">
@@ -8372,7 +8805,7 @@
         <w:ind w:left="2880" w:hanging="360"/>
       </w:pPr>
       <w:rPr>
-        <w:rFonts w:ascii="Symbol" w:hAnsi="Symbol" w:hint="default"/>
+        <w:rFonts w:hint="default" w:ascii="Symbol" w:hAnsi="Symbol"/>
       </w:rPr>
     </w:lvl>
     <w:lvl w:ilvl="4" w:tplc="04090003" w:tentative="1">
@@ -8387,7 +8820,7 @@
         <w:ind w:left="3600" w:hanging="360"/>
       </w:pPr>
       <w:rPr>
-        <w:rFonts w:ascii="Courier New" w:hAnsi="Courier New" w:cs="Arial" w:hint="default"/>
+        <w:rFonts w:hint="default" w:ascii="Courier New" w:hAnsi="Courier New" w:cs="Arial"/>
       </w:rPr>
     </w:lvl>
     <w:lvl w:ilvl="5" w:tplc="04090005" w:tentative="1">
@@ -8402,7 +8835,7 @@
         <w:ind w:left="4320" w:hanging="360"/>
       </w:pPr>
       <w:rPr>
-        <w:rFonts w:ascii="Wingdings" w:hAnsi="Wingdings" w:hint="default"/>
+        <w:rFonts w:hint="default" w:ascii="Wingdings" w:hAnsi="Wingdings"/>
       </w:rPr>
     </w:lvl>
     <w:lvl w:ilvl="6" w:tplc="04090001" w:tentative="1">
@@ -8417,7 +8850,7 @@
         <w:ind w:left="5040" w:hanging="360"/>
       </w:pPr>
       <w:rPr>
-        <w:rFonts w:ascii="Symbol" w:hAnsi="Symbol" w:hint="default"/>
+        <w:rFonts w:hint="default" w:ascii="Symbol" w:hAnsi="Symbol"/>
       </w:rPr>
     </w:lvl>
     <w:lvl w:ilvl="7" w:tplc="04090003" w:tentative="1">
@@ -8432,7 +8865,7 @@
         <w:ind w:left="5760" w:hanging="360"/>
       </w:pPr>
       <w:rPr>
-        <w:rFonts w:ascii="Courier New" w:hAnsi="Courier New" w:cs="Arial" w:hint="default"/>
+        <w:rFonts w:hint="default" w:ascii="Courier New" w:hAnsi="Courier New" w:cs="Arial"/>
       </w:rPr>
     </w:lvl>
     <w:lvl w:ilvl="8" w:tplc="04090005" w:tentative="1">
@@ -8447,7 +8880,7 @@
         <w:ind w:left="6480" w:hanging="360"/>
       </w:pPr>
       <w:rPr>
-        <w:rFonts w:ascii="Wingdings" w:hAnsi="Wingdings" w:hint="default"/>
+        <w:rFonts w:hint="default" w:ascii="Wingdings" w:hAnsi="Wingdings"/>
       </w:rPr>
     </w:lvl>
   </w:abstractNum>
@@ -8553,7 +8986,7 @@
         <w:ind w:left="720" w:hanging="360"/>
       </w:pPr>
       <w:rPr>
-        <w:rFonts w:ascii="Symbol" w:hAnsi="Symbol" w:hint="default"/>
+        <w:rFonts w:hint="default" w:ascii="Symbol" w:hAnsi="Symbol"/>
       </w:rPr>
     </w:lvl>
     <w:lvl w:ilvl="1" w:tplc="04090003" w:tentative="1">
@@ -8568,7 +9001,7 @@
         <w:ind w:left="1440" w:hanging="360"/>
       </w:pPr>
       <w:rPr>
-        <w:rFonts w:ascii="Courier New" w:hAnsi="Courier New" w:cs="Arial" w:hint="default"/>
+        <w:rFonts w:hint="default" w:ascii="Courier New" w:hAnsi="Courier New" w:cs="Arial"/>
       </w:rPr>
     </w:lvl>
     <w:lvl w:ilvl="2" w:tplc="04090005" w:tentative="1">
@@ -8583,7 +9016,7 @@
         <w:ind w:left="2160" w:hanging="360"/>
       </w:pPr>
       <w:rPr>
-        <w:rFonts w:ascii="Wingdings" w:hAnsi="Wingdings" w:hint="default"/>
+        <w:rFonts w:hint="default" w:ascii="Wingdings" w:hAnsi="Wingdings"/>
       </w:rPr>
     </w:lvl>
     <w:lvl w:ilvl="3" w:tplc="04090001" w:tentative="1">
@@ -8598,7 +9031,7 @@
         <w:ind w:left="2880" w:hanging="360"/>
       </w:pPr>
       <w:rPr>
-        <w:rFonts w:ascii="Symbol" w:hAnsi="Symbol" w:hint="default"/>
+        <w:rFonts w:hint="default" w:ascii="Symbol" w:hAnsi="Symbol"/>
       </w:rPr>
     </w:lvl>
     <w:lvl w:ilvl="4" w:tplc="04090003" w:tentative="1">
@@ -8613,7 +9046,7 @@
         <w:ind w:left="3600" w:hanging="360"/>
       </w:pPr>
       <w:rPr>
-        <w:rFonts w:ascii="Courier New" w:hAnsi="Courier New" w:cs="Arial" w:hint="default"/>
+        <w:rFonts w:hint="default" w:ascii="Courier New" w:hAnsi="Courier New" w:cs="Arial"/>
       </w:rPr>
     </w:lvl>
     <w:lvl w:ilvl="5" w:tplc="04090005" w:tentative="1">
@@ -8628,7 +9061,7 @@
         <w:ind w:left="4320" w:hanging="360"/>
       </w:pPr>
       <w:rPr>
-        <w:rFonts w:ascii="Wingdings" w:hAnsi="Wingdings" w:hint="default"/>
+        <w:rFonts w:hint="default" w:ascii="Wingdings" w:hAnsi="Wingdings"/>
       </w:rPr>
     </w:lvl>
     <w:lvl w:ilvl="6" w:tplc="04090001" w:tentative="1">
@@ -8643,7 +9076,7 @@
         <w:ind w:left="5040" w:hanging="360"/>
       </w:pPr>
       <w:rPr>
-        <w:rFonts w:ascii="Symbol" w:hAnsi="Symbol" w:hint="default"/>
+        <w:rFonts w:hint="default" w:ascii="Symbol" w:hAnsi="Symbol"/>
       </w:rPr>
     </w:lvl>
     <w:lvl w:ilvl="7" w:tplc="04090003" w:tentative="1">
@@ -8658,7 +9091,7 @@
         <w:ind w:left="5760" w:hanging="360"/>
       </w:pPr>
       <w:rPr>
-        <w:rFonts w:ascii="Courier New" w:hAnsi="Courier New" w:cs="Arial" w:hint="default"/>
+        <w:rFonts w:hint="default" w:ascii="Courier New" w:hAnsi="Courier New" w:cs="Arial"/>
       </w:rPr>
     </w:lvl>
     <w:lvl w:ilvl="8" w:tplc="04090005" w:tentative="1">
@@ -8673,7 +9106,7 @@
         <w:ind w:left="6480" w:hanging="360"/>
       </w:pPr>
       <w:rPr>
-        <w:rFonts w:ascii="Wingdings" w:hAnsi="Wingdings" w:hint="default"/>
+        <w:rFonts w:hint="default" w:ascii="Wingdings" w:hAnsi="Wingdings"/>
       </w:rPr>
     </w:lvl>
   </w:abstractNum>
@@ -8693,7 +9126,7 @@
         <w:ind w:left="720" w:hanging="360"/>
       </w:pPr>
       <w:rPr>
-        <w:rFonts w:ascii="Wingdings" w:hAnsi="Wingdings" w:hint="default"/>
+        <w:rFonts w:hint="default" w:ascii="Wingdings" w:hAnsi="Wingdings"/>
       </w:rPr>
     </w:lvl>
     <w:lvl w:ilvl="1" w:tplc="04090003" w:tentative="1">
@@ -8708,7 +9141,7 @@
         <w:ind w:left="1440" w:hanging="360"/>
       </w:pPr>
       <w:rPr>
-        <w:rFonts w:ascii="Courier New" w:hAnsi="Courier New" w:cs="Arial" w:hint="default"/>
+        <w:rFonts w:hint="default" w:ascii="Courier New" w:hAnsi="Courier New" w:cs="Arial"/>
       </w:rPr>
     </w:lvl>
     <w:lvl w:ilvl="2" w:tplc="04090005" w:tentative="1">
@@ -8723,7 +9156,7 @@
         <w:ind w:left="2160" w:hanging="360"/>
       </w:pPr>
       <w:rPr>
-        <w:rFonts w:ascii="Wingdings" w:hAnsi="Wingdings" w:hint="default"/>
+        <w:rFonts w:hint="default" w:ascii="Wingdings" w:hAnsi="Wingdings"/>
       </w:rPr>
     </w:lvl>
     <w:lvl w:ilvl="3" w:tplc="04090001" w:tentative="1">
@@ -8738,7 +9171,7 @@
         <w:ind w:left="2880" w:hanging="360"/>
       </w:pPr>
       <w:rPr>
-        <w:rFonts w:ascii="Symbol" w:hAnsi="Symbol" w:hint="default"/>
+        <w:rFonts w:hint="default" w:ascii="Symbol" w:hAnsi="Symbol"/>
       </w:rPr>
     </w:lvl>
     <w:lvl w:ilvl="4" w:tplc="04090003" w:tentative="1">
@@ -8753,7 +9186,7 @@
         <w:ind w:left="3600" w:hanging="360"/>
       </w:pPr>
       <w:rPr>
-        <w:rFonts w:ascii="Courier New" w:hAnsi="Courier New" w:cs="Arial" w:hint="default"/>
+        <w:rFonts w:hint="default" w:ascii="Courier New" w:hAnsi="Courier New" w:cs="Arial"/>
       </w:rPr>
     </w:lvl>
     <w:lvl w:ilvl="5" w:tplc="04090005" w:tentative="1">
@@ -8768,7 +9201,7 @@
         <w:ind w:left="4320" w:hanging="360"/>
       </w:pPr>
       <w:rPr>
-        <w:rFonts w:ascii="Wingdings" w:hAnsi="Wingdings" w:hint="default"/>
+        <w:rFonts w:hint="default" w:ascii="Wingdings" w:hAnsi="Wingdings"/>
       </w:rPr>
     </w:lvl>
     <w:lvl w:ilvl="6" w:tplc="04090001" w:tentative="1">
@@ -8783,7 +9216,7 @@
         <w:ind w:left="5040" w:hanging="360"/>
       </w:pPr>
       <w:rPr>
-        <w:rFonts w:ascii="Symbol" w:hAnsi="Symbol" w:hint="default"/>
+        <w:rFonts w:hint="default" w:ascii="Symbol" w:hAnsi="Symbol"/>
       </w:rPr>
     </w:lvl>
     <w:lvl w:ilvl="7" w:tplc="04090003" w:tentative="1">
@@ -8798,7 +9231,7 @@
         <w:ind w:left="5760" w:hanging="360"/>
       </w:pPr>
       <w:rPr>
-        <w:rFonts w:ascii="Courier New" w:hAnsi="Courier New" w:cs="Arial" w:hint="default"/>
+        <w:rFonts w:hint="default" w:ascii="Courier New" w:hAnsi="Courier New" w:cs="Arial"/>
       </w:rPr>
     </w:lvl>
     <w:lvl w:ilvl="8" w:tplc="04090005" w:tentative="1">
@@ -8813,7 +9246,7 @@
         <w:ind w:left="6480" w:hanging="360"/>
       </w:pPr>
       <w:rPr>
-        <w:rFonts w:ascii="Wingdings" w:hAnsi="Wingdings" w:hint="default"/>
+        <w:rFonts w:hint="default" w:ascii="Wingdings" w:hAnsi="Wingdings"/>
       </w:rPr>
     </w:lvl>
   </w:abstractNum>
@@ -8833,7 +9266,7 @@
         <w:ind w:left="720" w:hanging="360"/>
       </w:pPr>
       <w:rPr>
-        <w:rFonts w:ascii="Wingdings" w:hAnsi="Wingdings" w:hint="default"/>
+        <w:rFonts w:hint="default" w:ascii="Wingdings" w:hAnsi="Wingdings"/>
       </w:rPr>
     </w:lvl>
     <w:lvl w:ilvl="1" w:tplc="04090003" w:tentative="1">
@@ -8848,7 +9281,7 @@
         <w:ind w:left="1440" w:hanging="360"/>
       </w:pPr>
       <w:rPr>
-        <w:rFonts w:ascii="Courier New" w:hAnsi="Courier New" w:cs="Arial" w:hint="default"/>
+        <w:rFonts w:hint="default" w:ascii="Courier New" w:hAnsi="Courier New" w:cs="Arial"/>
       </w:rPr>
     </w:lvl>
     <w:lvl w:ilvl="2" w:tplc="04090005" w:tentative="1">
@@ -8863,7 +9296,7 @@
         <w:ind w:left="2160" w:hanging="360"/>
       </w:pPr>
       <w:rPr>
-        <w:rFonts w:ascii="Wingdings" w:hAnsi="Wingdings" w:hint="default"/>
+        <w:rFonts w:hint="default" w:ascii="Wingdings" w:hAnsi="Wingdings"/>
       </w:rPr>
     </w:lvl>
     <w:lvl w:ilvl="3" w:tplc="04090001" w:tentative="1">
@@ -8878,7 +9311,7 @@
         <w:ind w:left="2880" w:hanging="360"/>
       </w:pPr>
       <w:rPr>
-        <w:rFonts w:ascii="Symbol" w:hAnsi="Symbol" w:hint="default"/>
+        <w:rFonts w:hint="default" w:ascii="Symbol" w:hAnsi="Symbol"/>
       </w:rPr>
     </w:lvl>
     <w:lvl w:ilvl="4" w:tplc="04090003" w:tentative="1">
@@ -8893,7 +9326,7 @@
         <w:ind w:left="3600" w:hanging="360"/>
       </w:pPr>
       <w:rPr>
-        <w:rFonts w:ascii="Courier New" w:hAnsi="Courier New" w:cs="Arial" w:hint="default"/>
+        <w:rFonts w:hint="default" w:ascii="Courier New" w:hAnsi="Courier New" w:cs="Arial"/>
       </w:rPr>
     </w:lvl>
     <w:lvl w:ilvl="5" w:tplc="04090005" w:tentative="1">
@@ -8908,7 +9341,7 @@
         <w:ind w:left="4320" w:hanging="360"/>
       </w:pPr>
       <w:rPr>
-        <w:rFonts w:ascii="Wingdings" w:hAnsi="Wingdings" w:hint="default"/>
+        <w:rFonts w:hint="default" w:ascii="Wingdings" w:hAnsi="Wingdings"/>
       </w:rPr>
     </w:lvl>
     <w:lvl w:ilvl="6" w:tplc="04090001" w:tentative="1">
@@ -8923,7 +9356,7 @@
         <w:ind w:left="5040" w:hanging="360"/>
       </w:pPr>
       <w:rPr>
-        <w:rFonts w:ascii="Symbol" w:hAnsi="Symbol" w:hint="default"/>
+        <w:rFonts w:hint="default" w:ascii="Symbol" w:hAnsi="Symbol"/>
       </w:rPr>
     </w:lvl>
     <w:lvl w:ilvl="7" w:tplc="04090003" w:tentative="1">
@@ -8938,7 +9371,7 @@
         <w:ind w:left="5760" w:hanging="360"/>
       </w:pPr>
       <w:rPr>
-        <w:rFonts w:ascii="Courier New" w:hAnsi="Courier New" w:cs="Arial" w:hint="default"/>
+        <w:rFonts w:hint="default" w:ascii="Courier New" w:hAnsi="Courier New" w:cs="Arial"/>
       </w:rPr>
     </w:lvl>
     <w:lvl w:ilvl="8" w:tplc="04090005" w:tentative="1">
@@ -8953,7 +9386,7 @@
         <w:ind w:left="6480" w:hanging="360"/>
       </w:pPr>
       <w:rPr>
-        <w:rFonts w:ascii="Wingdings" w:hAnsi="Wingdings" w:hint="default"/>
+        <w:rFonts w:hint="default" w:ascii="Wingdings" w:hAnsi="Wingdings"/>
       </w:rPr>
     </w:lvl>
   </w:abstractNum>
@@ -8973,7 +9406,7 @@
         <w:ind w:left="720" w:hanging="360"/>
       </w:pPr>
       <w:rPr>
-        <w:rFonts w:ascii="Wingdings" w:hAnsi="Wingdings" w:hint="default"/>
+        <w:rFonts w:hint="default" w:ascii="Wingdings" w:hAnsi="Wingdings"/>
       </w:rPr>
     </w:lvl>
     <w:lvl w:ilvl="1" w:tplc="04090003" w:tentative="1">
@@ -8988,7 +9421,7 @@
         <w:ind w:left="1440" w:hanging="360"/>
       </w:pPr>
       <w:rPr>
-        <w:rFonts w:ascii="Courier New" w:hAnsi="Courier New" w:cs="Arial" w:hint="default"/>
+        <w:rFonts w:hint="default" w:ascii="Courier New" w:hAnsi="Courier New" w:cs="Arial"/>
       </w:rPr>
     </w:lvl>
     <w:lvl w:ilvl="2" w:tplc="04090005" w:tentative="1">
@@ -9003,7 +9436,7 @@
         <w:ind w:left="2160" w:hanging="360"/>
       </w:pPr>
       <w:rPr>
-        <w:rFonts w:ascii="Wingdings" w:hAnsi="Wingdings" w:hint="default"/>
+        <w:rFonts w:hint="default" w:ascii="Wingdings" w:hAnsi="Wingdings"/>
       </w:rPr>
     </w:lvl>
     <w:lvl w:ilvl="3" w:tplc="04090001" w:tentative="1">
@@ -9018,7 +9451,7 @@
         <w:ind w:left="2880" w:hanging="360"/>
       </w:pPr>
       <w:rPr>
-        <w:rFonts w:ascii="Symbol" w:hAnsi="Symbol" w:hint="default"/>
+        <w:rFonts w:hint="default" w:ascii="Symbol" w:hAnsi="Symbol"/>
       </w:rPr>
     </w:lvl>
     <w:lvl w:ilvl="4" w:tplc="04090003" w:tentative="1">
@@ -9033,7 +9466,7 @@
         <w:ind w:left="3600" w:hanging="360"/>
       </w:pPr>
       <w:rPr>
-        <w:rFonts w:ascii="Courier New" w:hAnsi="Courier New" w:cs="Arial" w:hint="default"/>
+        <w:rFonts w:hint="default" w:ascii="Courier New" w:hAnsi="Courier New" w:cs="Arial"/>
       </w:rPr>
     </w:lvl>
     <w:lvl w:ilvl="5" w:tplc="04090005" w:tentative="1">
@@ -9048,7 +9481,7 @@
         <w:ind w:left="4320" w:hanging="360"/>
       </w:pPr>
       <w:rPr>
-        <w:rFonts w:ascii="Wingdings" w:hAnsi="Wingdings" w:hint="default"/>
+        <w:rFonts w:hint="default" w:ascii="Wingdings" w:hAnsi="Wingdings"/>
       </w:rPr>
     </w:lvl>
     <w:lvl w:ilvl="6" w:tplc="04090001" w:tentative="1">
@@ -9063,7 +9496,7 @@
         <w:ind w:left="5040" w:hanging="360"/>
       </w:pPr>
       <w:rPr>
-        <w:rFonts w:ascii="Symbol" w:hAnsi="Symbol" w:hint="default"/>
+        <w:rFonts w:hint="default" w:ascii="Symbol" w:hAnsi="Symbol"/>
       </w:rPr>
     </w:lvl>
     <w:lvl w:ilvl="7" w:tplc="04090003" w:tentative="1">
@@ -9078,7 +9511,7 @@
         <w:ind w:left="5760" w:hanging="360"/>
       </w:pPr>
       <w:rPr>
-        <w:rFonts w:ascii="Courier New" w:hAnsi="Courier New" w:cs="Arial" w:hint="default"/>
+        <w:rFonts w:hint="default" w:ascii="Courier New" w:hAnsi="Courier New" w:cs="Arial"/>
       </w:rPr>
     </w:lvl>
     <w:lvl w:ilvl="8" w:tplc="04090005" w:tentative="1">
@@ -9093,7 +9526,7 @@
         <w:ind w:left="6480" w:hanging="360"/>
       </w:pPr>
       <w:rPr>
-        <w:rFonts w:ascii="Wingdings" w:hAnsi="Wingdings" w:hint="default"/>
+        <w:rFonts w:hint="default" w:ascii="Wingdings" w:hAnsi="Wingdings"/>
       </w:rPr>
     </w:lvl>
   </w:abstractNum>
@@ -9109,7 +9542,7 @@
         <w:ind w:left="720" w:hanging="360"/>
       </w:pPr>
       <w:rPr>
-        <w:rFonts w:ascii="Times New Roman" w:eastAsia="Times New Roman" w:hAnsi="Times New Roman" w:cs="Times New Roman" w:hint="default"/>
+        <w:rFonts w:hint="default" w:ascii="Times New Roman" w:hAnsi="Times New Roman" w:eastAsia="Times New Roman" w:cs="Times New Roman"/>
       </w:rPr>
     </w:lvl>
     <w:lvl w:ilvl="1" w:tplc="34090003" w:tentative="1">
@@ -9121,7 +9554,7 @@
         <w:ind w:left="1440" w:hanging="360"/>
       </w:pPr>
       <w:rPr>
-        <w:rFonts w:ascii="Courier New" w:hAnsi="Courier New" w:cs="Courier New" w:hint="default"/>
+        <w:rFonts w:hint="default" w:ascii="Courier New" w:hAnsi="Courier New" w:cs="Courier New"/>
       </w:rPr>
     </w:lvl>
     <w:lvl w:ilvl="2" w:tplc="34090005" w:tentative="1">
@@ -9133,7 +9566,7 @@
         <w:ind w:left="2160" w:hanging="360"/>
       </w:pPr>
       <w:rPr>
-        <w:rFonts w:ascii="Wingdings" w:hAnsi="Wingdings" w:hint="default"/>
+        <w:rFonts w:hint="default" w:ascii="Wingdings" w:hAnsi="Wingdings"/>
       </w:rPr>
     </w:lvl>
     <w:lvl w:ilvl="3" w:tplc="34090001" w:tentative="1">
@@ -9145,7 +9578,7 @@
         <w:ind w:left="2880" w:hanging="360"/>
       </w:pPr>
       <w:rPr>
-        <w:rFonts w:ascii="Symbol" w:hAnsi="Symbol" w:hint="default"/>
+        <w:rFonts w:hint="default" w:ascii="Symbol" w:hAnsi="Symbol"/>
       </w:rPr>
     </w:lvl>
     <w:lvl w:ilvl="4" w:tplc="34090003" w:tentative="1">
@@ -9157,7 +9590,7 @@
         <w:ind w:left="3600" w:hanging="360"/>
       </w:pPr>
       <w:rPr>
-        <w:rFonts w:ascii="Courier New" w:hAnsi="Courier New" w:cs="Courier New" w:hint="default"/>
+        <w:rFonts w:hint="default" w:ascii="Courier New" w:hAnsi="Courier New" w:cs="Courier New"/>
       </w:rPr>
     </w:lvl>
     <w:lvl w:ilvl="5" w:tplc="34090005" w:tentative="1">
@@ -9169,7 +9602,7 @@
         <w:ind w:left="4320" w:hanging="360"/>
       </w:pPr>
       <w:rPr>
-        <w:rFonts w:ascii="Wingdings" w:hAnsi="Wingdings" w:hint="default"/>
+        <w:rFonts w:hint="default" w:ascii="Wingdings" w:hAnsi="Wingdings"/>
       </w:rPr>
     </w:lvl>
     <w:lvl w:ilvl="6" w:tplc="34090001" w:tentative="1">
@@ -9181,7 +9614,7 @@
         <w:ind w:left="5040" w:hanging="360"/>
       </w:pPr>
       <w:rPr>
-        <w:rFonts w:ascii="Symbol" w:hAnsi="Symbol" w:hint="default"/>
+        <w:rFonts w:hint="default" w:ascii="Symbol" w:hAnsi="Symbol"/>
       </w:rPr>
     </w:lvl>
     <w:lvl w:ilvl="7" w:tplc="34090003" w:tentative="1">
@@ -9193,7 +9626,7 @@
         <w:ind w:left="5760" w:hanging="360"/>
       </w:pPr>
       <w:rPr>
-        <w:rFonts w:ascii="Courier New" w:hAnsi="Courier New" w:cs="Courier New" w:hint="default"/>
+        <w:rFonts w:hint="default" w:ascii="Courier New" w:hAnsi="Courier New" w:cs="Courier New"/>
       </w:rPr>
     </w:lvl>
     <w:lvl w:ilvl="8" w:tplc="34090005" w:tentative="1">
@@ -9205,7 +9638,7 @@
         <w:ind w:left="6480" w:hanging="360"/>
       </w:pPr>
       <w:rPr>
-        <w:rFonts w:ascii="Wingdings" w:hAnsi="Wingdings" w:hint="default"/>
+        <w:rFonts w:hint="default" w:ascii="Wingdings" w:hAnsi="Wingdings"/>
       </w:rPr>
     </w:lvl>
   </w:abstractNum>
@@ -9221,7 +9654,7 @@
         <w:ind w:left="720" w:hanging="360"/>
       </w:pPr>
       <w:rPr>
-        <w:rFonts w:ascii="Times New Roman" w:eastAsia="Times New Roman" w:hAnsi="Times New Roman" w:cs="Times New Roman" w:hint="default"/>
+        <w:rFonts w:hint="default" w:ascii="Times New Roman" w:hAnsi="Times New Roman" w:eastAsia="Times New Roman" w:cs="Times New Roman"/>
       </w:rPr>
     </w:lvl>
     <w:lvl w:ilvl="1" w:tplc="34090003" w:tentative="1">
@@ -9233,7 +9666,7 @@
         <w:ind w:left="1440" w:hanging="360"/>
       </w:pPr>
       <w:rPr>
-        <w:rFonts w:ascii="Courier New" w:hAnsi="Courier New" w:cs="Courier New" w:hint="default"/>
+        <w:rFonts w:hint="default" w:ascii="Courier New" w:hAnsi="Courier New" w:cs="Courier New"/>
       </w:rPr>
     </w:lvl>
     <w:lvl w:ilvl="2" w:tplc="34090005" w:tentative="1">
@@ -9245,7 +9678,7 @@
         <w:ind w:left="2160" w:hanging="360"/>
       </w:pPr>
       <w:rPr>
-        <w:rFonts w:ascii="Wingdings" w:hAnsi="Wingdings" w:hint="default"/>
+        <w:rFonts w:hint="default" w:ascii="Wingdings" w:hAnsi="Wingdings"/>
       </w:rPr>
     </w:lvl>
     <w:lvl w:ilvl="3" w:tplc="34090001" w:tentative="1">
@@ -9257,7 +9690,7 @@
         <w:ind w:left="2880" w:hanging="360"/>
       </w:pPr>
       <w:rPr>
-        <w:rFonts w:ascii="Symbol" w:hAnsi="Symbol" w:hint="default"/>
+        <w:rFonts w:hint="default" w:ascii="Symbol" w:hAnsi="Symbol"/>
       </w:rPr>
     </w:lvl>
     <w:lvl w:ilvl="4" w:tplc="34090003" w:tentative="1">
@@ -9269,7 +9702,7 @@
         <w:ind w:left="3600" w:hanging="360"/>
       </w:pPr>
       <w:rPr>
-        <w:rFonts w:ascii="Courier New" w:hAnsi="Courier New" w:cs="Courier New" w:hint="default"/>
+        <w:rFonts w:hint="default" w:ascii="Courier New" w:hAnsi="Courier New" w:cs="Courier New"/>
       </w:rPr>
     </w:lvl>
     <w:lvl w:ilvl="5" w:tplc="34090005" w:tentative="1">
@@ -9281,7 +9714,7 @@
         <w:ind w:left="4320" w:hanging="360"/>
       </w:pPr>
       <w:rPr>
-        <w:rFonts w:ascii="Wingdings" w:hAnsi="Wingdings" w:hint="default"/>
+        <w:rFonts w:hint="default" w:ascii="Wingdings" w:hAnsi="Wingdings"/>
       </w:rPr>
     </w:lvl>
     <w:lvl w:ilvl="6" w:tplc="34090001" w:tentative="1">
@@ -9293,7 +9726,7 @@
         <w:ind w:left="5040" w:hanging="360"/>
       </w:pPr>
       <w:rPr>
-        <w:rFonts w:ascii="Symbol" w:hAnsi="Symbol" w:hint="default"/>
+        <w:rFonts w:hint="default" w:ascii="Symbol" w:hAnsi="Symbol"/>
       </w:rPr>
     </w:lvl>
     <w:lvl w:ilvl="7" w:tplc="34090003" w:tentative="1">
@@ -9305,7 +9738,7 @@
         <w:ind w:left="5760" w:hanging="360"/>
       </w:pPr>
       <w:rPr>
-        <w:rFonts w:ascii="Courier New" w:hAnsi="Courier New" w:cs="Courier New" w:hint="default"/>
+        <w:rFonts w:hint="default" w:ascii="Courier New" w:hAnsi="Courier New" w:cs="Courier New"/>
       </w:rPr>
     </w:lvl>
     <w:lvl w:ilvl="8" w:tplc="34090005" w:tentative="1">
@@ -9317,7 +9750,7 @@
         <w:ind w:left="6480" w:hanging="360"/>
       </w:pPr>
       <w:rPr>
-        <w:rFonts w:ascii="Wingdings" w:hAnsi="Wingdings" w:hint="default"/>
+        <w:rFonts w:hint="default" w:ascii="Wingdings" w:hAnsi="Wingdings"/>
       </w:rPr>
     </w:lvl>
   </w:abstractNum>
@@ -9539,7 +9972,7 @@
         <w:ind w:left="720" w:hanging="360"/>
       </w:pPr>
       <w:rPr>
-        <w:rFonts w:ascii="Symbol" w:hAnsi="Symbol" w:hint="default"/>
+        <w:rFonts w:hint="default" w:ascii="Symbol" w:hAnsi="Symbol"/>
       </w:rPr>
     </w:lvl>
     <w:lvl w:ilvl="1" w:tplc="04090003" w:tentative="1">
@@ -9554,7 +9987,7 @@
         <w:ind w:left="1440" w:hanging="360"/>
       </w:pPr>
       <w:rPr>
-        <w:rFonts w:ascii="Courier New" w:hAnsi="Courier New" w:cs="Arial" w:hint="default"/>
+        <w:rFonts w:hint="default" w:ascii="Courier New" w:hAnsi="Courier New" w:cs="Arial"/>
       </w:rPr>
     </w:lvl>
     <w:lvl w:ilvl="2" w:tplc="04090005" w:tentative="1">
@@ -9569,7 +10002,7 @@
         <w:ind w:left="2160" w:hanging="360"/>
       </w:pPr>
       <w:rPr>
-        <w:rFonts w:ascii="Wingdings" w:hAnsi="Wingdings" w:hint="default"/>
+        <w:rFonts w:hint="default" w:ascii="Wingdings" w:hAnsi="Wingdings"/>
       </w:rPr>
     </w:lvl>
     <w:lvl w:ilvl="3" w:tplc="04090001" w:tentative="1">
@@ -9584,7 +10017,7 @@
         <w:ind w:left="2880" w:hanging="360"/>
       </w:pPr>
       <w:rPr>
-        <w:rFonts w:ascii="Symbol" w:hAnsi="Symbol" w:hint="default"/>
+        <w:rFonts w:hint="default" w:ascii="Symbol" w:hAnsi="Symbol"/>
       </w:rPr>
     </w:lvl>
     <w:lvl w:ilvl="4" w:tplc="04090003" w:tentative="1">
@@ -9599,7 +10032,7 @@
         <w:ind w:left="3600" w:hanging="360"/>
       </w:pPr>
       <w:rPr>
-        <w:rFonts w:ascii="Courier New" w:hAnsi="Courier New" w:cs="Arial" w:hint="default"/>
+        <w:rFonts w:hint="default" w:ascii="Courier New" w:hAnsi="Courier New" w:cs="Arial"/>
       </w:rPr>
     </w:lvl>
     <w:lvl w:ilvl="5" w:tplc="04090005" w:tentative="1">
@@ -9614,7 +10047,7 @@
         <w:ind w:left="4320" w:hanging="360"/>
       </w:pPr>
       <w:rPr>
-        <w:rFonts w:ascii="Wingdings" w:hAnsi="Wingdings" w:hint="default"/>
+        <w:rFonts w:hint="default" w:ascii="Wingdings" w:hAnsi="Wingdings"/>
       </w:rPr>
     </w:lvl>
     <w:lvl w:ilvl="6" w:tplc="04090001" w:tentative="1">
@@ -9629,7 +10062,7 @@
         <w:ind w:left="5040" w:hanging="360"/>
       </w:pPr>
       <w:rPr>
-        <w:rFonts w:ascii="Symbol" w:hAnsi="Symbol" w:hint="default"/>
+        <w:rFonts w:hint="default" w:ascii="Symbol" w:hAnsi="Symbol"/>
       </w:rPr>
     </w:lvl>
     <w:lvl w:ilvl="7" w:tplc="04090003" w:tentative="1">
@@ -9644,7 +10077,7 @@
         <w:ind w:left="5760" w:hanging="360"/>
       </w:pPr>
       <w:rPr>
-        <w:rFonts w:ascii="Courier New" w:hAnsi="Courier New" w:cs="Arial" w:hint="default"/>
+        <w:rFonts w:hint="default" w:ascii="Courier New" w:hAnsi="Courier New" w:cs="Arial"/>
       </w:rPr>
     </w:lvl>
     <w:lvl w:ilvl="8" w:tplc="04090005" w:tentative="1">
@@ -9659,7 +10092,7 @@
         <w:ind w:left="6480" w:hanging="360"/>
       </w:pPr>
       <w:rPr>
-        <w:rFonts w:ascii="Wingdings" w:hAnsi="Wingdings" w:hint="default"/>
+        <w:rFonts w:hint="default" w:ascii="Wingdings" w:hAnsi="Wingdings"/>
       </w:rPr>
     </w:lvl>
   </w:abstractNum>
@@ -9679,7 +10112,7 @@
         <w:ind w:left="720" w:hanging="360"/>
       </w:pPr>
       <w:rPr>
-        <w:rFonts w:ascii="Symbol" w:hAnsi="Symbol" w:hint="default"/>
+        <w:rFonts w:hint="default" w:ascii="Symbol" w:hAnsi="Symbol"/>
       </w:rPr>
     </w:lvl>
     <w:lvl w:ilvl="1" w:tplc="04090003" w:tentative="1">
@@ -9694,7 +10127,7 @@
         <w:ind w:left="1440" w:hanging="360"/>
       </w:pPr>
       <w:rPr>
-        <w:rFonts w:ascii="Courier New" w:hAnsi="Courier New" w:cs="Arial" w:hint="default"/>
+        <w:rFonts w:hint="default" w:ascii="Courier New" w:hAnsi="Courier New" w:cs="Arial"/>
       </w:rPr>
     </w:lvl>
     <w:lvl w:ilvl="2" w:tplc="04090005" w:tentative="1">
@@ -9709,7 +10142,7 @@
         <w:ind w:left="2160" w:hanging="360"/>
       </w:pPr>
       <w:rPr>
-        <w:rFonts w:ascii="Wingdings" w:hAnsi="Wingdings" w:hint="default"/>
+        <w:rFonts w:hint="default" w:ascii="Wingdings" w:hAnsi="Wingdings"/>
       </w:rPr>
     </w:lvl>
     <w:lvl w:ilvl="3" w:tplc="04090001" w:tentative="1">
@@ -9724,7 +10157,7 @@
         <w:ind w:left="2880" w:hanging="360"/>
       </w:pPr>
       <w:rPr>
-        <w:rFonts w:ascii="Symbol" w:hAnsi="Symbol" w:hint="default"/>
+        <w:rFonts w:hint="default" w:ascii="Symbol" w:hAnsi="Symbol"/>
       </w:rPr>
     </w:lvl>
     <w:lvl w:ilvl="4" w:tplc="04090003" w:tentative="1">
@@ -9739,7 +10172,7 @@
         <w:ind w:left="3600" w:hanging="360"/>
       </w:pPr>
       <w:rPr>
-        <w:rFonts w:ascii="Courier New" w:hAnsi="Courier New" w:cs="Arial" w:hint="default"/>
+        <w:rFonts w:hint="default" w:ascii="Courier New" w:hAnsi="Courier New" w:cs="Arial"/>
       </w:rPr>
     </w:lvl>
     <w:lvl w:ilvl="5" w:tplc="04090005" w:tentative="1">
@@ -9754,7 +10187,7 @@
         <w:ind w:left="4320" w:hanging="360"/>
       </w:pPr>
       <w:rPr>
-        <w:rFonts w:ascii="Wingdings" w:hAnsi="Wingdings" w:hint="default"/>
+        <w:rFonts w:hint="default" w:ascii="Wingdings" w:hAnsi="Wingdings"/>
       </w:rPr>
     </w:lvl>
     <w:lvl w:ilvl="6" w:tplc="04090001" w:tentative="1">
@@ -9769,7 +10202,7 @@
         <w:ind w:left="5040" w:hanging="360"/>
       </w:pPr>
       <w:rPr>
-        <w:rFonts w:ascii="Symbol" w:hAnsi="Symbol" w:hint="default"/>
+        <w:rFonts w:hint="default" w:ascii="Symbol" w:hAnsi="Symbol"/>
       </w:rPr>
     </w:lvl>
     <w:lvl w:ilvl="7" w:tplc="04090003" w:tentative="1">
@@ -9784,7 +10217,7 @@
         <w:ind w:left="5760" w:hanging="360"/>
       </w:pPr>
       <w:rPr>
-        <w:rFonts w:ascii="Courier New" w:hAnsi="Courier New" w:cs="Arial" w:hint="default"/>
+        <w:rFonts w:hint="default" w:ascii="Courier New" w:hAnsi="Courier New" w:cs="Arial"/>
       </w:rPr>
     </w:lvl>
     <w:lvl w:ilvl="8" w:tplc="04090005" w:tentative="1">
@@ -9799,7 +10232,7 @@
         <w:ind w:left="6480" w:hanging="360"/>
       </w:pPr>
       <w:rPr>
-        <w:rFonts w:ascii="Wingdings" w:hAnsi="Wingdings" w:hint="default"/>
+        <w:rFonts w:hint="default" w:ascii="Wingdings" w:hAnsi="Wingdings"/>
       </w:rPr>
     </w:lvl>
   </w:abstractNum>
@@ -9905,7 +10338,7 @@
         <w:ind w:left="720" w:hanging="360"/>
       </w:pPr>
       <w:rPr>
-        <w:rFonts w:ascii="Wingdings" w:hAnsi="Wingdings" w:hint="default"/>
+        <w:rFonts w:hint="default" w:ascii="Wingdings" w:hAnsi="Wingdings"/>
       </w:rPr>
     </w:lvl>
     <w:lvl w:ilvl="1" w:tplc="04090003" w:tentative="1">
@@ -9920,7 +10353,7 @@
         <w:ind w:left="1440" w:hanging="360"/>
       </w:pPr>
       <w:rPr>
-        <w:rFonts w:ascii="Courier New" w:hAnsi="Courier New" w:cs="Arial" w:hint="default"/>
+        <w:rFonts w:hint="default" w:ascii="Courier New" w:hAnsi="Courier New" w:cs="Arial"/>
       </w:rPr>
     </w:lvl>
     <w:lvl w:ilvl="2" w:tplc="04090005" w:tentative="1">
@@ -9935,7 +10368,7 @@
         <w:ind w:left="2160" w:hanging="360"/>
       </w:pPr>
       <w:rPr>
-        <w:rFonts w:ascii="Wingdings" w:hAnsi="Wingdings" w:hint="default"/>
+        <w:rFonts w:hint="default" w:ascii="Wingdings" w:hAnsi="Wingdings"/>
       </w:rPr>
     </w:lvl>
     <w:lvl w:ilvl="3" w:tplc="04090001" w:tentative="1">
@@ -9950,7 +10383,7 @@
         <w:ind w:left="2880" w:hanging="360"/>
       </w:pPr>
       <w:rPr>
-        <w:rFonts w:ascii="Symbol" w:hAnsi="Symbol" w:hint="default"/>
+        <w:rFonts w:hint="default" w:ascii="Symbol" w:hAnsi="Symbol"/>
       </w:rPr>
     </w:lvl>
     <w:lvl w:ilvl="4" w:tplc="04090003" w:tentative="1">
@@ -9965,7 +10398,7 @@
         <w:ind w:left="3600" w:hanging="360"/>
       </w:pPr>
       <w:rPr>
-        <w:rFonts w:ascii="Courier New" w:hAnsi="Courier New" w:cs="Arial" w:hint="default"/>
+        <w:rFonts w:hint="default" w:ascii="Courier New" w:hAnsi="Courier New" w:cs="Arial"/>
       </w:rPr>
     </w:lvl>
     <w:lvl w:ilvl="5" w:tplc="04090005" w:tentative="1">
@@ -9980,7 +10413,7 @@
         <w:ind w:left="4320" w:hanging="360"/>
       </w:pPr>
       <w:rPr>
-        <w:rFonts w:ascii="Wingdings" w:hAnsi="Wingdings" w:hint="default"/>
+        <w:rFonts w:hint="default" w:ascii="Wingdings" w:hAnsi="Wingdings"/>
       </w:rPr>
     </w:lvl>
     <w:lvl w:ilvl="6" w:tplc="04090001" w:tentative="1">
@@ -9995,7 +10428,7 @@
         <w:ind w:left="5040" w:hanging="360"/>
       </w:pPr>
       <w:rPr>
-        <w:rFonts w:ascii="Symbol" w:hAnsi="Symbol" w:hint="default"/>
+        <w:rFonts w:hint="default" w:ascii="Symbol" w:hAnsi="Symbol"/>
       </w:rPr>
     </w:lvl>
     <w:lvl w:ilvl="7" w:tplc="04090003" w:tentative="1">
@@ -10010,7 +10443,7 @@
         <w:ind w:left="5760" w:hanging="360"/>
       </w:pPr>
       <w:rPr>
-        <w:rFonts w:ascii="Courier New" w:hAnsi="Courier New" w:cs="Arial" w:hint="default"/>
+        <w:rFonts w:hint="default" w:ascii="Courier New" w:hAnsi="Courier New" w:cs="Arial"/>
       </w:rPr>
     </w:lvl>
     <w:lvl w:ilvl="8" w:tplc="04090005" w:tentative="1">
@@ -10025,7 +10458,7 @@
         <w:ind w:left="6480" w:hanging="360"/>
       </w:pPr>
       <w:rPr>
-        <w:rFonts w:ascii="Wingdings" w:hAnsi="Wingdings" w:hint="default"/>
+        <w:rFonts w:hint="default" w:ascii="Wingdings" w:hAnsi="Wingdings"/>
       </w:rPr>
     </w:lvl>
   </w:abstractNum>
@@ -10045,7 +10478,7 @@
         <w:ind w:left="720" w:hanging="360"/>
       </w:pPr>
       <w:rPr>
-        <w:rFonts w:ascii="Wingdings" w:hAnsi="Wingdings" w:hint="default"/>
+        <w:rFonts w:hint="default" w:ascii="Wingdings" w:hAnsi="Wingdings"/>
       </w:rPr>
     </w:lvl>
     <w:lvl w:ilvl="1">
@@ -10060,7 +10493,7 @@
         <w:ind w:left="1440" w:hanging="360"/>
       </w:pPr>
       <w:rPr>
-        <w:rFonts w:ascii="Courier New" w:hAnsi="Courier New" w:cs="Arial" w:hint="default"/>
+        <w:rFonts w:hint="default" w:ascii="Courier New" w:hAnsi="Courier New" w:cs="Arial"/>
       </w:rPr>
     </w:lvl>
     <w:lvl w:ilvl="2">
@@ -10075,7 +10508,7 @@
         <w:ind w:left="2160" w:hanging="360"/>
       </w:pPr>
       <w:rPr>
-        <w:rFonts w:ascii="Wingdings" w:hAnsi="Wingdings" w:hint="default"/>
+        <w:rFonts w:hint="default" w:ascii="Wingdings" w:hAnsi="Wingdings"/>
       </w:rPr>
     </w:lvl>
     <w:lvl w:ilvl="3">
@@ -10090,7 +10523,7 @@
         <w:ind w:left="2880" w:hanging="360"/>
       </w:pPr>
       <w:rPr>
-        <w:rFonts w:ascii="Symbol" w:hAnsi="Symbol" w:hint="default"/>
+        <w:rFonts w:hint="default" w:ascii="Symbol" w:hAnsi="Symbol"/>
       </w:rPr>
     </w:lvl>
     <w:lvl w:ilvl="4">
@@ -10105,7 +10538,7 @@
         <w:ind w:left="3600" w:hanging="360"/>
       </w:pPr>
       <w:rPr>
-        <w:rFonts w:ascii="Courier New" w:hAnsi="Courier New" w:cs="Arial" w:hint="default"/>
+        <w:rFonts w:hint="default" w:ascii="Courier New" w:hAnsi="Courier New" w:cs="Arial"/>
       </w:rPr>
     </w:lvl>
     <w:lvl w:ilvl="5">
@@ -10120,7 +10553,7 @@
         <w:ind w:left="4320" w:hanging="360"/>
       </w:pPr>
       <w:rPr>
-        <w:rFonts w:ascii="Wingdings" w:hAnsi="Wingdings" w:hint="default"/>
+        <w:rFonts w:hint="default" w:ascii="Wingdings" w:hAnsi="Wingdings"/>
       </w:rPr>
     </w:lvl>
     <w:lvl w:ilvl="6">
@@ -10135,7 +10568,7 @@
         <w:ind w:left="5040" w:hanging="360"/>
       </w:pPr>
       <w:rPr>
-        <w:rFonts w:ascii="Symbol" w:hAnsi="Symbol" w:hint="default"/>
+        <w:rFonts w:hint="default" w:ascii="Symbol" w:hAnsi="Symbol"/>
       </w:rPr>
     </w:lvl>
     <w:lvl w:ilvl="7">
@@ -10150,7 +10583,7 @@
         <w:ind w:left="5760" w:hanging="360"/>
       </w:pPr>
       <w:rPr>
-        <w:rFonts w:ascii="Courier New" w:hAnsi="Courier New" w:cs="Arial" w:hint="default"/>
+        <w:rFonts w:hint="default" w:ascii="Courier New" w:hAnsi="Courier New" w:cs="Arial"/>
       </w:rPr>
     </w:lvl>
     <w:lvl w:ilvl="8">
@@ -10165,7 +10598,7 @@
         <w:ind w:left="6480" w:hanging="360"/>
       </w:pPr>
       <w:rPr>
-        <w:rFonts w:ascii="Wingdings" w:hAnsi="Wingdings" w:hint="default"/>
+        <w:rFonts w:hint="default" w:ascii="Wingdings" w:hAnsi="Wingdings"/>
       </w:rPr>
     </w:lvl>
   </w:abstractNum>
@@ -10275,7 +10708,7 @@
         <w:ind w:left="720" w:hanging="360"/>
       </w:pPr>
       <w:rPr>
-        <w:rFonts w:ascii="Wingdings" w:hAnsi="Wingdings" w:hint="default"/>
+        <w:rFonts w:hint="default" w:ascii="Wingdings" w:hAnsi="Wingdings"/>
       </w:rPr>
     </w:lvl>
     <w:lvl w:ilvl="1" w:tplc="04090003" w:tentative="1">
@@ -10290,7 +10723,7 @@
         <w:ind w:left="1440" w:hanging="360"/>
       </w:pPr>
       <w:rPr>
-        <w:rFonts w:ascii="Courier New" w:hAnsi="Courier New" w:cs="Arial" w:hint="default"/>
+        <w:rFonts w:hint="default" w:ascii="Courier New" w:hAnsi="Courier New" w:cs="Arial"/>
       </w:rPr>
     </w:lvl>
     <w:lvl w:ilvl="2" w:tplc="04090005" w:tentative="1">
@@ -10305,7 +10738,7 @@
         <w:ind w:left="2160" w:hanging="360"/>
       </w:pPr>
       <w:rPr>
-        <w:rFonts w:ascii="Wingdings" w:hAnsi="Wingdings" w:hint="default"/>
+        <w:rFonts w:hint="default" w:ascii="Wingdings" w:hAnsi="Wingdings"/>
       </w:rPr>
     </w:lvl>
     <w:lvl w:ilvl="3" w:tplc="04090001" w:tentative="1">
@@ -10320,7 +10753,7 @@
         <w:ind w:left="2880" w:hanging="360"/>
       </w:pPr>
       <w:rPr>
-        <w:rFonts w:ascii="Symbol" w:hAnsi="Symbol" w:hint="default"/>
+        <w:rFonts w:hint="default" w:ascii="Symbol" w:hAnsi="Symbol"/>
       </w:rPr>
     </w:lvl>
     <w:lvl w:ilvl="4" w:tplc="04090003" w:tentative="1">
@@ -10335,7 +10768,7 @@
         <w:ind w:left="3600" w:hanging="360"/>
       </w:pPr>
       <w:rPr>
-        <w:rFonts w:ascii="Courier New" w:hAnsi="Courier New" w:cs="Arial" w:hint="default"/>
+        <w:rFonts w:hint="default" w:ascii="Courier New" w:hAnsi="Courier New" w:cs="Arial"/>
       </w:rPr>
     </w:lvl>
     <w:lvl w:ilvl="5" w:tplc="04090005" w:tentative="1">
@@ -10350,7 +10783,7 @@
         <w:ind w:left="4320" w:hanging="360"/>
       </w:pPr>
       <w:rPr>
-        <w:rFonts w:ascii="Wingdings" w:hAnsi="Wingdings" w:hint="default"/>
+        <w:rFonts w:hint="default" w:ascii="Wingdings" w:hAnsi="Wingdings"/>
       </w:rPr>
     </w:lvl>
     <w:lvl w:ilvl="6" w:tplc="04090001" w:tentative="1">
@@ -10365,7 +10798,7 @@
         <w:ind w:left="5040" w:hanging="360"/>
       </w:pPr>
       <w:rPr>
-        <w:rFonts w:ascii="Symbol" w:hAnsi="Symbol" w:hint="default"/>
+        <w:rFonts w:hint="default" w:ascii="Symbol" w:hAnsi="Symbol"/>
       </w:rPr>
     </w:lvl>
     <w:lvl w:ilvl="7" w:tplc="04090003" w:tentative="1">
@@ -10380,7 +10813,7 @@
         <w:ind w:left="5760" w:hanging="360"/>
       </w:pPr>
       <w:rPr>
-        <w:rFonts w:ascii="Courier New" w:hAnsi="Courier New" w:cs="Arial" w:hint="default"/>
+        <w:rFonts w:hint="default" w:ascii="Courier New" w:hAnsi="Courier New" w:cs="Arial"/>
       </w:rPr>
     </w:lvl>
     <w:lvl w:ilvl="8" w:tplc="04090005" w:tentative="1">
@@ -10395,7 +10828,7 @@
         <w:ind w:left="6480" w:hanging="360"/>
       </w:pPr>
       <w:rPr>
-        <w:rFonts w:ascii="Wingdings" w:hAnsi="Wingdings" w:hint="default"/>
+        <w:rFonts w:hint="default" w:ascii="Wingdings" w:hAnsi="Wingdings"/>
       </w:rPr>
     </w:lvl>
   </w:abstractNum>
@@ -10504,7 +10937,7 @@
         <w:ind w:left="720" w:hanging="360"/>
       </w:pPr>
       <w:rPr>
-        <w:rFonts w:ascii="Symbol" w:hAnsi="Symbol" w:hint="default"/>
+        <w:rFonts w:hint="default" w:ascii="Symbol" w:hAnsi="Symbol"/>
         <w:sz w:val="20"/>
       </w:rPr>
     </w:lvl>
@@ -10520,7 +10953,7 @@
         <w:ind w:left="1440" w:hanging="360"/>
       </w:pPr>
       <w:rPr>
-        <w:rFonts w:ascii="Courier New" w:hAnsi="Courier New" w:hint="default"/>
+        <w:rFonts w:hint="default" w:ascii="Courier New" w:hAnsi="Courier New"/>
         <w:sz w:val="20"/>
       </w:rPr>
     </w:lvl>
@@ -10536,7 +10969,7 @@
         <w:ind w:left="2160" w:hanging="360"/>
       </w:pPr>
       <w:rPr>
-        <w:rFonts w:ascii="Wingdings" w:hAnsi="Wingdings" w:hint="default"/>
+        <w:rFonts w:hint="default" w:ascii="Wingdings" w:hAnsi="Wingdings"/>
         <w:sz w:val="20"/>
       </w:rPr>
     </w:lvl>
@@ -10552,7 +10985,7 @@
         <w:ind w:left="2880" w:hanging="360"/>
       </w:pPr>
       <w:rPr>
-        <w:rFonts w:ascii="Wingdings" w:hAnsi="Wingdings" w:hint="default"/>
+        <w:rFonts w:hint="default" w:ascii="Wingdings" w:hAnsi="Wingdings"/>
         <w:sz w:val="20"/>
       </w:rPr>
     </w:lvl>
@@ -10568,7 +11001,7 @@
         <w:ind w:left="3600" w:hanging="360"/>
       </w:pPr>
       <w:rPr>
-        <w:rFonts w:ascii="Wingdings" w:hAnsi="Wingdings" w:hint="default"/>
+        <w:rFonts w:hint="default" w:ascii="Wingdings" w:hAnsi="Wingdings"/>
         <w:sz w:val="20"/>
       </w:rPr>
     </w:lvl>
@@ -10584,7 +11017,7 @@
         <w:ind w:left="4320" w:hanging="360"/>
       </w:pPr>
       <w:rPr>
-        <w:rFonts w:ascii="Wingdings" w:hAnsi="Wingdings" w:hint="default"/>
+        <w:rFonts w:hint="default" w:ascii="Wingdings" w:hAnsi="Wingdings"/>
         <w:sz w:val="20"/>
       </w:rPr>
     </w:lvl>
@@ -10600,7 +11033,7 @@
         <w:ind w:left="5040" w:hanging="360"/>
       </w:pPr>
       <w:rPr>
-        <w:rFonts w:ascii="Wingdings" w:hAnsi="Wingdings" w:hint="default"/>
+        <w:rFonts w:hint="default" w:ascii="Wingdings" w:hAnsi="Wingdings"/>
         <w:sz w:val="20"/>
       </w:rPr>
     </w:lvl>
@@ -10616,7 +11049,7 @@
         <w:ind w:left="5760" w:hanging="360"/>
       </w:pPr>
       <w:rPr>
-        <w:rFonts w:ascii="Wingdings" w:hAnsi="Wingdings" w:hint="default"/>
+        <w:rFonts w:hint="default" w:ascii="Wingdings" w:hAnsi="Wingdings"/>
         <w:sz w:val="20"/>
       </w:rPr>
     </w:lvl>
@@ -10632,7 +11065,7 @@
         <w:ind w:left="6480" w:hanging="360"/>
       </w:pPr>
       <w:rPr>
-        <w:rFonts w:ascii="Wingdings" w:hAnsi="Wingdings" w:hint="default"/>
+        <w:rFonts w:hint="default" w:ascii="Wingdings" w:hAnsi="Wingdings"/>
         <w:sz w:val="20"/>
       </w:rPr>
     </w:lvl>
@@ -10653,7 +11086,7 @@
         <w:ind w:left="720" w:hanging="360"/>
       </w:pPr>
       <w:rPr>
-        <w:rFonts w:ascii="Wingdings" w:hAnsi="Wingdings" w:hint="default"/>
+        <w:rFonts w:hint="default" w:ascii="Wingdings" w:hAnsi="Wingdings"/>
       </w:rPr>
     </w:lvl>
     <w:lvl w:ilvl="1">
@@ -10668,7 +11101,7 @@
         <w:ind w:left="1440" w:hanging="360"/>
       </w:pPr>
       <w:rPr>
-        <w:rFonts w:ascii="Courier New" w:hAnsi="Courier New" w:cs="Arial" w:hint="default"/>
+        <w:rFonts w:hint="default" w:ascii="Courier New" w:hAnsi="Courier New" w:cs="Arial"/>
       </w:rPr>
     </w:lvl>
     <w:lvl w:ilvl="2">
@@ -10683,7 +11116,7 @@
         <w:ind w:left="2160" w:hanging="360"/>
       </w:pPr>
       <w:rPr>
-        <w:rFonts w:ascii="Wingdings" w:hAnsi="Wingdings" w:hint="default"/>
+        <w:rFonts w:hint="default" w:ascii="Wingdings" w:hAnsi="Wingdings"/>
       </w:rPr>
     </w:lvl>
     <w:lvl w:ilvl="3">
@@ -10698,7 +11131,7 @@
         <w:ind w:left="2880" w:hanging="360"/>
       </w:pPr>
       <w:rPr>
-        <w:rFonts w:ascii="Symbol" w:hAnsi="Symbol" w:hint="default"/>
+        <w:rFonts w:hint="default" w:ascii="Symbol" w:hAnsi="Symbol"/>
       </w:rPr>
     </w:lvl>
     <w:lvl w:ilvl="4">
@@ -10713,7 +11146,7 @@
         <w:ind w:left="3600" w:hanging="360"/>
       </w:pPr>
       <w:rPr>
-        <w:rFonts w:ascii="Courier New" w:hAnsi="Courier New" w:cs="Arial" w:hint="default"/>
+        <w:rFonts w:hint="default" w:ascii="Courier New" w:hAnsi="Courier New" w:cs="Arial"/>
       </w:rPr>
     </w:lvl>
     <w:lvl w:ilvl="5">
@@ -10728,7 +11161,7 @@
         <w:ind w:left="4320" w:hanging="360"/>
       </w:pPr>
       <w:rPr>
-        <w:rFonts w:ascii="Wingdings" w:hAnsi="Wingdings" w:hint="default"/>
+        <w:rFonts w:hint="default" w:ascii="Wingdings" w:hAnsi="Wingdings"/>
       </w:rPr>
     </w:lvl>
     <w:lvl w:ilvl="6">
@@ -10743,7 +11176,7 @@
         <w:ind w:left="5040" w:hanging="360"/>
       </w:pPr>
       <w:rPr>
-        <w:rFonts w:ascii="Symbol" w:hAnsi="Symbol" w:hint="default"/>
+        <w:rFonts w:hint="default" w:ascii="Symbol" w:hAnsi="Symbol"/>
       </w:rPr>
     </w:lvl>
     <w:lvl w:ilvl="7">
@@ -10758,7 +11191,7 @@
         <w:ind w:left="5760" w:hanging="360"/>
       </w:pPr>
       <w:rPr>
-        <w:rFonts w:ascii="Courier New" w:hAnsi="Courier New" w:cs="Arial" w:hint="default"/>
+        <w:rFonts w:hint="default" w:ascii="Courier New" w:hAnsi="Courier New" w:cs="Arial"/>
       </w:rPr>
     </w:lvl>
     <w:lvl w:ilvl="8">
@@ -10773,7 +11206,7 @@
         <w:ind w:left="6480" w:hanging="360"/>
       </w:pPr>
       <w:rPr>
-        <w:rFonts w:ascii="Wingdings" w:hAnsi="Wingdings" w:hint="default"/>
+        <w:rFonts w:hint="default" w:ascii="Wingdings" w:hAnsi="Wingdings"/>
       </w:rPr>
     </w:lvl>
   </w:abstractNum>
@@ -10793,7 +11226,7 @@
         <w:ind w:left="720" w:hanging="360"/>
       </w:pPr>
       <w:rPr>
-        <w:rFonts w:ascii="Wingdings" w:hAnsi="Wingdings" w:hint="default"/>
+        <w:rFonts w:hint="default" w:ascii="Wingdings" w:hAnsi="Wingdings"/>
       </w:rPr>
     </w:lvl>
     <w:lvl w:ilvl="1">
@@ -10808,7 +11241,7 @@
         <w:ind w:left="1440" w:hanging="360"/>
       </w:pPr>
       <w:rPr>
-        <w:rFonts w:ascii="Courier New" w:hAnsi="Courier New" w:cs="Arial" w:hint="default"/>
+        <w:rFonts w:hint="default" w:ascii="Courier New" w:hAnsi="Courier New" w:cs="Arial"/>
       </w:rPr>
     </w:lvl>
     <w:lvl w:ilvl="2">
@@ -10823,7 +11256,7 @@
         <w:ind w:left="2160" w:hanging="360"/>
       </w:pPr>
       <w:rPr>
-        <w:rFonts w:ascii="Wingdings" w:hAnsi="Wingdings" w:hint="default"/>
+        <w:rFonts w:hint="default" w:ascii="Wingdings" w:hAnsi="Wingdings"/>
       </w:rPr>
     </w:lvl>
     <w:lvl w:ilvl="3">
@@ -10838,7 +11271,7 @@
         <w:ind w:left="2880" w:hanging="360"/>
       </w:pPr>
       <w:rPr>
-        <w:rFonts w:ascii="Symbol" w:hAnsi="Symbol" w:hint="default"/>
+        <w:rFonts w:hint="default" w:ascii="Symbol" w:hAnsi="Symbol"/>
       </w:rPr>
     </w:lvl>
     <w:lvl w:ilvl="4">
@@ -10853,7 +11286,7 @@
         <w:ind w:left="3600" w:hanging="360"/>
       </w:pPr>
       <w:rPr>
-        <w:rFonts w:ascii="Courier New" w:hAnsi="Courier New" w:cs="Arial" w:hint="default"/>
+        <w:rFonts w:hint="default" w:ascii="Courier New" w:hAnsi="Courier New" w:cs="Arial"/>
       </w:rPr>
     </w:lvl>
     <w:lvl w:ilvl="5">
@@ -10868,7 +11301,7 @@
         <w:ind w:left="4320" w:hanging="360"/>
       </w:pPr>
       <w:rPr>
-        <w:rFonts w:ascii="Wingdings" w:hAnsi="Wingdings" w:hint="default"/>
+        <w:rFonts w:hint="default" w:ascii="Wingdings" w:hAnsi="Wingdings"/>
       </w:rPr>
     </w:lvl>
     <w:lvl w:ilvl="6">
@@ -10883,7 +11316,7 @@
         <w:ind w:left="5040" w:hanging="360"/>
       </w:pPr>
       <w:rPr>
-        <w:rFonts w:ascii="Symbol" w:hAnsi="Symbol" w:hint="default"/>
+        <w:rFonts w:hint="default" w:ascii="Symbol" w:hAnsi="Symbol"/>
       </w:rPr>
     </w:lvl>
     <w:lvl w:ilvl="7">
@@ -10898,7 +11331,7 @@
         <w:ind w:left="5760" w:hanging="360"/>
       </w:pPr>
       <w:rPr>
-        <w:rFonts w:ascii="Courier New" w:hAnsi="Courier New" w:cs="Arial" w:hint="default"/>
+        <w:rFonts w:hint="default" w:ascii="Courier New" w:hAnsi="Courier New" w:cs="Arial"/>
       </w:rPr>
     </w:lvl>
     <w:lvl w:ilvl="8">
@@ -10913,7 +11346,7 @@
         <w:ind w:left="6480" w:hanging="360"/>
       </w:pPr>
       <w:rPr>
-        <w:rFonts w:ascii="Wingdings" w:hAnsi="Wingdings" w:hint="default"/>
+        <w:rFonts w:hint="default" w:ascii="Wingdings" w:hAnsi="Wingdings"/>
       </w:rPr>
     </w:lvl>
   </w:abstractNum>
@@ -10933,7 +11366,7 @@
         <w:ind w:left="720" w:hanging="360"/>
       </w:pPr>
       <w:rPr>
-        <w:rFonts w:ascii="Symbol" w:hAnsi="Symbol" w:hint="default"/>
+        <w:rFonts w:hint="default" w:ascii="Symbol" w:hAnsi="Symbol"/>
       </w:rPr>
     </w:lvl>
     <w:lvl w:ilvl="1" w:tplc="04090003" w:tentative="1">
@@ -10948,7 +11381,7 @@
         <w:ind w:left="1440" w:hanging="360"/>
       </w:pPr>
       <w:rPr>
-        <w:rFonts w:ascii="Courier New" w:hAnsi="Courier New" w:cs="Arial" w:hint="default"/>
+        <w:rFonts w:hint="default" w:ascii="Courier New" w:hAnsi="Courier New" w:cs="Arial"/>
       </w:rPr>
     </w:lvl>
     <w:lvl w:ilvl="2" w:tplc="04090005" w:tentative="1">
@@ -10963,7 +11396,7 @@
         <w:ind w:left="2160" w:hanging="360"/>
       </w:pPr>
       <w:rPr>
-        <w:rFonts w:ascii="Wingdings" w:hAnsi="Wingdings" w:hint="default"/>
+        <w:rFonts w:hint="default" w:ascii="Wingdings" w:hAnsi="Wingdings"/>
       </w:rPr>
     </w:lvl>
     <w:lvl w:ilvl="3" w:tplc="04090001" w:tentative="1">
@@ -10978,7 +11411,7 @@
         <w:ind w:left="2880" w:hanging="360"/>
       </w:pPr>
       <w:rPr>
-        <w:rFonts w:ascii="Symbol" w:hAnsi="Symbol" w:hint="default"/>
+        <w:rFonts w:hint="default" w:ascii="Symbol" w:hAnsi="Symbol"/>
       </w:rPr>
     </w:lvl>
     <w:lvl w:ilvl="4" w:tplc="04090003" w:tentative="1">
@@ -10993,7 +11426,7 @@
         <w:ind w:left="3600" w:hanging="360"/>
       </w:pPr>
       <w:rPr>
-        <w:rFonts w:ascii="Courier New" w:hAnsi="Courier New" w:cs="Arial" w:hint="default"/>
+        <w:rFonts w:hint="default" w:ascii="Courier New" w:hAnsi="Courier New" w:cs="Arial"/>
       </w:rPr>
     </w:lvl>
     <w:lvl w:ilvl="5" w:tplc="04090005" w:tentative="1">
@@ -11008,7 +11441,7 @@
         <w:ind w:left="4320" w:hanging="360"/>
       </w:pPr>
       <w:rPr>
-        <w:rFonts w:ascii="Wingdings" w:hAnsi="Wingdings" w:hint="default"/>
+        <w:rFonts w:hint="default" w:ascii="Wingdings" w:hAnsi="Wingdings"/>
       </w:rPr>
     </w:lvl>
     <w:lvl w:ilvl="6" w:tplc="04090001" w:tentative="1">
@@ -11023,7 +11456,7 @@
         <w:ind w:left="5040" w:hanging="360"/>
       </w:pPr>
       <w:rPr>
-        <w:rFonts w:ascii="Symbol" w:hAnsi="Symbol" w:hint="default"/>
+        <w:rFonts w:hint="default" w:ascii="Symbol" w:hAnsi="Symbol"/>
       </w:rPr>
     </w:lvl>
     <w:lvl w:ilvl="7" w:tplc="04090003" w:tentative="1">
@@ -11038,7 +11471,7 @@
         <w:ind w:left="5760" w:hanging="360"/>
       </w:pPr>
       <w:rPr>
-        <w:rFonts w:ascii="Courier New" w:hAnsi="Courier New" w:cs="Arial" w:hint="default"/>
+        <w:rFonts w:hint="default" w:ascii="Courier New" w:hAnsi="Courier New" w:cs="Arial"/>
       </w:rPr>
     </w:lvl>
     <w:lvl w:ilvl="8" w:tplc="04090005" w:tentative="1">
@@ -11053,7 +11486,7 @@
         <w:ind w:left="6480" w:hanging="360"/>
       </w:pPr>
       <w:rPr>
-        <w:rFonts w:ascii="Wingdings" w:hAnsi="Wingdings" w:hint="default"/>
+        <w:rFonts w:hint="default" w:ascii="Wingdings" w:hAnsi="Wingdings"/>
       </w:rPr>
     </w:lvl>
   </w:abstractNum>
@@ -11162,7 +11595,7 @@
         <w:ind w:left="720" w:hanging="360"/>
       </w:pPr>
       <w:rPr>
-        <w:rFonts w:ascii="Wingdings" w:hAnsi="Wingdings" w:hint="default"/>
+        <w:rFonts w:hint="default" w:ascii="Wingdings" w:hAnsi="Wingdings"/>
       </w:rPr>
     </w:lvl>
     <w:lvl w:ilvl="1" w:tplc="04090003" w:tentative="1">
@@ -11177,7 +11610,7 @@
         <w:ind w:left="1440" w:hanging="360"/>
       </w:pPr>
       <w:rPr>
-        <w:rFonts w:ascii="Courier New" w:hAnsi="Courier New" w:cs="Arial" w:hint="default"/>
+        <w:rFonts w:hint="default" w:ascii="Courier New" w:hAnsi="Courier New" w:cs="Arial"/>
       </w:rPr>
     </w:lvl>
     <w:lvl w:ilvl="2" w:tplc="04090005" w:tentative="1">
@@ -11192,7 +11625,7 @@
         <w:ind w:left="2160" w:hanging="360"/>
       </w:pPr>
       <w:rPr>
-        <w:rFonts w:ascii="Wingdings" w:hAnsi="Wingdings" w:hint="default"/>
+        <w:rFonts w:hint="default" w:ascii="Wingdings" w:hAnsi="Wingdings"/>
       </w:rPr>
     </w:lvl>
     <w:lvl w:ilvl="3" w:tplc="04090001" w:tentative="1">
@@ -11207,7 +11640,7 @@
         <w:ind w:left="2880" w:hanging="360"/>
       </w:pPr>
       <w:rPr>
-        <w:rFonts w:ascii="Symbol" w:hAnsi="Symbol" w:hint="default"/>
+        <w:rFonts w:hint="default" w:ascii="Symbol" w:hAnsi="Symbol"/>
       </w:rPr>
     </w:lvl>
     <w:lvl w:ilvl="4" w:tplc="04090003" w:tentative="1">
@@ -11222,7 +11655,7 @@
         <w:ind w:left="3600" w:hanging="360"/>
       </w:pPr>
       <w:rPr>
-        <w:rFonts w:ascii="Courier New" w:hAnsi="Courier New" w:cs="Arial" w:hint="default"/>
+        <w:rFonts w:hint="default" w:ascii="Courier New" w:hAnsi="Courier New" w:cs="Arial"/>
       </w:rPr>
     </w:lvl>
     <w:lvl w:ilvl="5" w:tplc="04090005" w:tentative="1">
@@ -11237,7 +11670,7 @@
         <w:ind w:left="4320" w:hanging="360"/>
       </w:pPr>
       <w:rPr>
-        <w:rFonts w:ascii="Wingdings" w:hAnsi="Wingdings" w:hint="default"/>
+        <w:rFonts w:hint="default" w:ascii="Wingdings" w:hAnsi="Wingdings"/>
       </w:rPr>
     </w:lvl>
     <w:lvl w:ilvl="6" w:tplc="04090001" w:tentative="1">
@@ -11252,7 +11685,7 @@
         <w:ind w:left="5040" w:hanging="360"/>
       </w:pPr>
       <w:rPr>
-        <w:rFonts w:ascii="Symbol" w:hAnsi="Symbol" w:hint="default"/>
+        <w:rFonts w:hint="default" w:ascii="Symbol" w:hAnsi="Symbol"/>
       </w:rPr>
     </w:lvl>
     <w:lvl w:ilvl="7" w:tplc="04090003" w:tentative="1">
@@ -11267,7 +11700,7 @@
         <w:ind w:left="5760" w:hanging="360"/>
       </w:pPr>
       <w:rPr>
-        <w:rFonts w:ascii="Courier New" w:hAnsi="Courier New" w:cs="Arial" w:hint="default"/>
+        <w:rFonts w:hint="default" w:ascii="Courier New" w:hAnsi="Courier New" w:cs="Arial"/>
       </w:rPr>
     </w:lvl>
     <w:lvl w:ilvl="8" w:tplc="04090005" w:tentative="1">
@@ -11282,7 +11715,7 @@
         <w:ind w:left="6480" w:hanging="360"/>
       </w:pPr>
       <w:rPr>
-        <w:rFonts w:ascii="Wingdings" w:hAnsi="Wingdings" w:hint="default"/>
+        <w:rFonts w:hint="default" w:ascii="Wingdings" w:hAnsi="Wingdings"/>
       </w:rPr>
     </w:lvl>
   </w:abstractNum>
@@ -11302,7 +11735,7 @@
         <w:ind w:left="720" w:hanging="360"/>
       </w:pPr>
       <w:rPr>
-        <w:rFonts w:ascii="Wingdings" w:hAnsi="Wingdings" w:hint="default"/>
+        <w:rFonts w:hint="default" w:ascii="Wingdings" w:hAnsi="Wingdings"/>
       </w:rPr>
     </w:lvl>
     <w:lvl w:ilvl="1">
@@ -11317,7 +11750,7 @@
         <w:ind w:left="1440" w:hanging="360"/>
       </w:pPr>
       <w:rPr>
-        <w:rFonts w:ascii="Courier New" w:hAnsi="Courier New" w:cs="Arial" w:hint="default"/>
+        <w:rFonts w:hint="default" w:ascii="Courier New" w:hAnsi="Courier New" w:cs="Arial"/>
       </w:rPr>
     </w:lvl>
     <w:lvl w:ilvl="2">
@@ -11332,7 +11765,7 @@
         <w:ind w:left="2160" w:hanging="360"/>
       </w:pPr>
       <w:rPr>
-        <w:rFonts w:ascii="Wingdings" w:hAnsi="Wingdings" w:hint="default"/>
+        <w:rFonts w:hint="default" w:ascii="Wingdings" w:hAnsi="Wingdings"/>
       </w:rPr>
     </w:lvl>
     <w:lvl w:ilvl="3">
@@ -11347,7 +11780,7 @@
         <w:ind w:left="2880" w:hanging="360"/>
       </w:pPr>
       <w:rPr>
-        <w:rFonts w:ascii="Symbol" w:hAnsi="Symbol" w:hint="default"/>
+        <w:rFonts w:hint="default" w:ascii="Symbol" w:hAnsi="Symbol"/>
       </w:rPr>
     </w:lvl>
     <w:lvl w:ilvl="4">
@@ -11362,7 +11795,7 @@
         <w:ind w:left="3600" w:hanging="360"/>
       </w:pPr>
       <w:rPr>
-        <w:rFonts w:ascii="Courier New" w:hAnsi="Courier New" w:cs="Arial" w:hint="default"/>
+        <w:rFonts w:hint="default" w:ascii="Courier New" w:hAnsi="Courier New" w:cs="Arial"/>
       </w:rPr>
     </w:lvl>
     <w:lvl w:ilvl="5">
@@ -11377,7 +11810,7 @@
         <w:ind w:left="4320" w:hanging="360"/>
       </w:pPr>
       <w:rPr>
-        <w:rFonts w:ascii="Wingdings" w:hAnsi="Wingdings" w:hint="default"/>
+        <w:rFonts w:hint="default" w:ascii="Wingdings" w:hAnsi="Wingdings"/>
       </w:rPr>
     </w:lvl>
     <w:lvl w:ilvl="6">
@@ -11392,7 +11825,7 @@
         <w:ind w:left="5040" w:hanging="360"/>
       </w:pPr>
       <w:rPr>
-        <w:rFonts w:ascii="Symbol" w:hAnsi="Symbol" w:hint="default"/>
+        <w:rFonts w:hint="default" w:ascii="Symbol" w:hAnsi="Symbol"/>
       </w:rPr>
     </w:lvl>
     <w:lvl w:ilvl="7">
@@ -11407,7 +11840,7 @@
         <w:ind w:left="5760" w:hanging="360"/>
       </w:pPr>
       <w:rPr>
-        <w:rFonts w:ascii="Courier New" w:hAnsi="Courier New" w:cs="Arial" w:hint="default"/>
+        <w:rFonts w:hint="default" w:ascii="Courier New" w:hAnsi="Courier New" w:cs="Arial"/>
       </w:rPr>
     </w:lvl>
     <w:lvl w:ilvl="8">
@@ -11422,7 +11855,7 @@
         <w:ind w:left="6480" w:hanging="360"/>
       </w:pPr>
       <w:rPr>
-        <w:rFonts w:ascii="Wingdings" w:hAnsi="Wingdings" w:hint="default"/>
+        <w:rFonts w:hint="default" w:ascii="Wingdings" w:hAnsi="Wingdings"/>
       </w:rPr>
     </w:lvl>
   </w:abstractNum>
@@ -11442,7 +11875,7 @@
         <w:ind w:left="720" w:hanging="360"/>
       </w:pPr>
       <w:rPr>
-        <w:rFonts w:ascii="Wingdings" w:hAnsi="Wingdings" w:hint="default"/>
+        <w:rFonts w:hint="default" w:ascii="Wingdings" w:hAnsi="Wingdings"/>
       </w:rPr>
     </w:lvl>
     <w:lvl w:ilvl="1">
@@ -11457,7 +11890,7 @@
         <w:ind w:left="1440" w:hanging="360"/>
       </w:pPr>
       <w:rPr>
-        <w:rFonts w:ascii="Courier New" w:hAnsi="Courier New" w:cs="Arial" w:hint="default"/>
+        <w:rFonts w:hint="default" w:ascii="Courier New" w:hAnsi="Courier New" w:cs="Arial"/>
       </w:rPr>
     </w:lvl>
     <w:lvl w:ilvl="2">
@@ -11472,7 +11905,7 @@
         <w:ind w:left="2160" w:hanging="360"/>
       </w:pPr>
       <w:rPr>
-        <w:rFonts w:ascii="Wingdings" w:hAnsi="Wingdings" w:hint="default"/>
+        <w:rFonts w:hint="default" w:ascii="Wingdings" w:hAnsi="Wingdings"/>
       </w:rPr>
     </w:lvl>
     <w:lvl w:ilvl="3">
@@ -11487,7 +11920,7 @@
         <w:ind w:left="2880" w:hanging="360"/>
       </w:pPr>
       <w:rPr>
-        <w:rFonts w:ascii="Symbol" w:hAnsi="Symbol" w:hint="default"/>
+        <w:rFonts w:hint="default" w:ascii="Symbol" w:hAnsi="Symbol"/>
       </w:rPr>
     </w:lvl>
     <w:lvl w:ilvl="4">
@@ -11502,7 +11935,7 @@
         <w:ind w:left="3600" w:hanging="360"/>
       </w:pPr>
       <w:rPr>
-        <w:rFonts w:ascii="Courier New" w:hAnsi="Courier New" w:cs="Arial" w:hint="default"/>
+        <w:rFonts w:hint="default" w:ascii="Courier New" w:hAnsi="Courier New" w:cs="Arial"/>
       </w:rPr>
     </w:lvl>
     <w:lvl w:ilvl="5">
@@ -11517,7 +11950,7 @@
         <w:ind w:left="4320" w:hanging="360"/>
       </w:pPr>
       <w:rPr>
-        <w:rFonts w:ascii="Wingdings" w:hAnsi="Wingdings" w:hint="default"/>
+        <w:rFonts w:hint="default" w:ascii="Wingdings" w:hAnsi="Wingdings"/>
       </w:rPr>
     </w:lvl>
     <w:lvl w:ilvl="6">
@@ -11532,7 +11965,7 @@
         <w:ind w:left="5040" w:hanging="360"/>
       </w:pPr>
       <w:rPr>
-        <w:rFonts w:ascii="Symbol" w:hAnsi="Symbol" w:hint="default"/>
+        <w:rFonts w:hint="default" w:ascii="Symbol" w:hAnsi="Symbol"/>
       </w:rPr>
     </w:lvl>
     <w:lvl w:ilvl="7">
@@ -11547,7 +11980,7 @@
         <w:ind w:left="5760" w:hanging="360"/>
       </w:pPr>
       <w:rPr>
-        <w:rFonts w:ascii="Courier New" w:hAnsi="Courier New" w:cs="Arial" w:hint="default"/>
+        <w:rFonts w:hint="default" w:ascii="Courier New" w:hAnsi="Courier New" w:cs="Arial"/>
       </w:rPr>
     </w:lvl>
     <w:lvl w:ilvl="8">
@@ -11562,7 +11995,7 @@
         <w:ind w:left="6480" w:hanging="360"/>
       </w:pPr>
       <w:rPr>
-        <w:rFonts w:ascii="Wingdings" w:hAnsi="Wingdings" w:hint="default"/>
+        <w:rFonts w:hint="default" w:ascii="Wingdings" w:hAnsi="Wingdings"/>
       </w:rPr>
     </w:lvl>
   </w:abstractNum>
@@ -11582,7 +12015,7 @@
         <w:ind w:left="720" w:hanging="360"/>
       </w:pPr>
       <w:rPr>
-        <w:rFonts w:ascii="Symbol" w:hAnsi="Symbol" w:hint="default"/>
+        <w:rFonts w:hint="default" w:ascii="Symbol" w:hAnsi="Symbol"/>
       </w:rPr>
     </w:lvl>
   </w:abstractNum>
@@ -11686,11 +12119,11 @@
 </file>
 
 <file path=word/styles.xml><?xml version="1.0" encoding="utf-8"?>
-<w:styles xmlns:mc="http://schemas.openxmlformats.org/markup-compatibility/2006" xmlns:r="http://schemas.openxmlformats.org/officeDocument/2006/relationships" xmlns:w="http://schemas.openxmlformats.org/wordprocessingml/2006/main" xmlns:w14="http://schemas.microsoft.com/office/word/2010/wordml" xmlns:w15="http://schemas.microsoft.com/office/word/2012/wordml" xmlns:w16cex="http://schemas.microsoft.com/office/word/2018/wordml/cex" xmlns:w16cid="http://schemas.microsoft.com/office/word/2016/wordml/cid" xmlns:w16="http://schemas.microsoft.com/office/word/2018/wordml" xmlns:w16sdtdh="http://schemas.microsoft.com/office/word/2020/wordml/sdtdatahash" xmlns:w16se="http://schemas.microsoft.com/office/word/2015/wordml/symex" mc:Ignorable="w14 w15 w16se w16cid w16 w16cex w16sdtdh">
+<w:styles xmlns:wp14="http://schemas.microsoft.com/office/word/2010/wordprocessingDrawing" xmlns:mc="http://schemas.openxmlformats.org/markup-compatibility/2006" xmlns:r="http://schemas.openxmlformats.org/officeDocument/2006/relationships" xmlns:w="http://schemas.openxmlformats.org/wordprocessingml/2006/main" xmlns:w14="http://schemas.microsoft.com/office/word/2010/wordml" xmlns:w15="http://schemas.microsoft.com/office/word/2012/wordml" xmlns:w16cex="http://schemas.microsoft.com/office/word/2018/wordml/cex" xmlns:w16cid="http://schemas.microsoft.com/office/word/2016/wordml/cid" xmlns:w16="http://schemas.microsoft.com/office/word/2018/wordml" xmlns:w16sdtdh="http://schemas.microsoft.com/office/word/2020/wordml/sdtdatahash" xmlns:w16se="http://schemas.microsoft.com/office/word/2015/wordml/symex" mc:Ignorable="w14 w15 w16se w16cid w16 w16cex w16sdtdh wp14">
   <w:docDefaults>
     <w:rPrDefault>
       <w:rPr>
-        <w:rFonts w:ascii="Times New Roman" w:eastAsia="Times New Roman" w:hAnsi="Times New Roman" w:cs="Times New Roman"/>
+        <w:rFonts w:ascii="Times New Roman" w:hAnsi="Times New Roman" w:eastAsia="Times New Roman" w:cs="Times New Roman"/>
         <w:lang w:val="en-US" w:eastAsia="ja-JP" w:bidi="ar-SA"/>
       </w:rPr>
     </w:rPrDefault>
@@ -11701,12 +12134,12 @@
     <w:lsdException w:name="heading 1" w:uiPriority="9" w:qFormat="1"/>
     <w:lsdException w:name="heading 2" w:uiPriority="9" w:qFormat="1"/>
     <w:lsdException w:name="heading 3" w:uiPriority="9" w:qFormat="1"/>
-    <w:lsdException w:name="heading 4" w:semiHidden="1" w:uiPriority="9" w:unhideWhenUsed="1" w:qFormat="1"/>
-    <w:lsdException w:name="heading 5" w:semiHidden="1" w:uiPriority="9" w:unhideWhenUsed="1" w:qFormat="1"/>
-    <w:lsdException w:name="heading 6" w:semiHidden="1" w:uiPriority="9" w:unhideWhenUsed="1" w:qFormat="1"/>
-    <w:lsdException w:name="heading 7" w:semiHidden="1" w:uiPriority="9" w:unhideWhenUsed="1" w:qFormat="1"/>
-    <w:lsdException w:name="heading 8" w:semiHidden="1" w:uiPriority="9" w:unhideWhenUsed="1" w:qFormat="1"/>
-    <w:lsdException w:name="heading 9" w:semiHidden="1" w:uiPriority="9" w:unhideWhenUsed="1" w:qFormat="1"/>
+    <w:lsdException w:name="heading 4" w:uiPriority="9" w:semiHidden="1" w:unhideWhenUsed="1" w:qFormat="1"/>
+    <w:lsdException w:name="heading 5" w:uiPriority="9" w:semiHidden="1" w:unhideWhenUsed="1" w:qFormat="1"/>
+    <w:lsdException w:name="heading 6" w:uiPriority="9" w:semiHidden="1" w:unhideWhenUsed="1" w:qFormat="1"/>
+    <w:lsdException w:name="heading 7" w:uiPriority="9" w:semiHidden="1" w:unhideWhenUsed="1" w:qFormat="1"/>
+    <w:lsdException w:name="heading 8" w:uiPriority="9" w:semiHidden="1" w:unhideWhenUsed="1" w:qFormat="1"/>
+    <w:lsdException w:name="heading 9" w:uiPriority="9" w:semiHidden="1" w:unhideWhenUsed="1" w:qFormat="1"/>
     <w:lsdException w:name="index 1" w:semiHidden="1" w:unhideWhenUsed="1"/>
     <w:lsdException w:name="index 2" w:semiHidden="1" w:unhideWhenUsed="1"/>
     <w:lsdException w:name="index 3" w:semiHidden="1" w:unhideWhenUsed="1"/>
@@ -11716,22 +12149,22 @@
     <w:lsdException w:name="index 7" w:semiHidden="1" w:unhideWhenUsed="1"/>
     <w:lsdException w:name="index 8" w:semiHidden="1" w:unhideWhenUsed="1"/>
     <w:lsdException w:name="index 9" w:semiHidden="1" w:unhideWhenUsed="1"/>
-    <w:lsdException w:name="toc 1" w:semiHidden="1" w:uiPriority="39" w:unhideWhenUsed="1"/>
-    <w:lsdException w:name="toc 2" w:semiHidden="1" w:uiPriority="39" w:unhideWhenUsed="1"/>
-    <w:lsdException w:name="toc 3" w:semiHidden="1" w:uiPriority="39" w:unhideWhenUsed="1"/>
-    <w:lsdException w:name="toc 4" w:semiHidden="1" w:uiPriority="39" w:unhideWhenUsed="1"/>
-    <w:lsdException w:name="toc 5" w:semiHidden="1" w:uiPriority="39" w:unhideWhenUsed="1"/>
-    <w:lsdException w:name="toc 6" w:semiHidden="1" w:uiPriority="39" w:unhideWhenUsed="1"/>
-    <w:lsdException w:name="toc 7" w:semiHidden="1" w:uiPriority="39" w:unhideWhenUsed="1"/>
-    <w:lsdException w:name="toc 8" w:semiHidden="1" w:uiPriority="39" w:unhideWhenUsed="1"/>
-    <w:lsdException w:name="toc 9" w:semiHidden="1" w:uiPriority="39" w:unhideWhenUsed="1"/>
+    <w:lsdException w:name="toc 1" w:uiPriority="39" w:semiHidden="1" w:unhideWhenUsed="1"/>
+    <w:lsdException w:name="toc 2" w:uiPriority="39" w:semiHidden="1" w:unhideWhenUsed="1"/>
+    <w:lsdException w:name="toc 3" w:uiPriority="39" w:semiHidden="1" w:unhideWhenUsed="1"/>
+    <w:lsdException w:name="toc 4" w:uiPriority="39" w:semiHidden="1" w:unhideWhenUsed="1"/>
+    <w:lsdException w:name="toc 5" w:uiPriority="39" w:semiHidden="1" w:unhideWhenUsed="1"/>
+    <w:lsdException w:name="toc 6" w:uiPriority="39" w:semiHidden="1" w:unhideWhenUsed="1"/>
+    <w:lsdException w:name="toc 7" w:uiPriority="39" w:semiHidden="1" w:unhideWhenUsed="1"/>
+    <w:lsdException w:name="toc 8" w:uiPriority="39" w:semiHidden="1" w:unhideWhenUsed="1"/>
+    <w:lsdException w:name="toc 9" w:uiPriority="39" w:semiHidden="1" w:unhideWhenUsed="1"/>
     <w:lsdException w:name="Normal Indent" w:semiHidden="1" w:unhideWhenUsed="1"/>
     <w:lsdException w:name="footnote text" w:semiHidden="1" w:unhideWhenUsed="1"/>
     <w:lsdException w:name="annotation text" w:semiHidden="1" w:unhideWhenUsed="1"/>
     <w:lsdException w:name="header" w:semiHidden="1" w:unhideWhenUsed="1"/>
     <w:lsdException w:name="footer" w:semiHidden="1" w:unhideWhenUsed="1"/>
     <w:lsdException w:name="index heading" w:semiHidden="1" w:unhideWhenUsed="1"/>
-    <w:lsdException w:name="caption" w:semiHidden="1" w:uiPriority="35" w:unhideWhenUsed="1" w:qFormat="1"/>
+    <w:lsdException w:name="caption" w:uiPriority="35" w:semiHidden="1" w:unhideWhenUsed="1" w:qFormat="1"/>
     <w:lsdException w:name="table of figures" w:semiHidden="1" w:unhideWhenUsed="1"/>
     <w:lsdException w:name="envelope address" w:semiHidden="1" w:unhideWhenUsed="1"/>
     <w:lsdException w:name="envelope return" w:semiHidden="1" w:unhideWhenUsed="1"/>
@@ -11762,7 +12195,7 @@
     <w:lsdException w:name="Title" w:uiPriority="10" w:qFormat="1"/>
     <w:lsdException w:name="Closing" w:semiHidden="1" w:unhideWhenUsed="1"/>
     <w:lsdException w:name="Signature" w:semiHidden="1" w:unhideWhenUsed="1"/>
-    <w:lsdException w:name="Default Paragraph Font" w:semiHidden="1" w:uiPriority="1" w:unhideWhenUsed="1"/>
+    <w:lsdException w:name="Default Paragraph Font" w:uiPriority="1" w:semiHidden="1" w:unhideWhenUsed="1"/>
     <w:lsdException w:name="Body Text" w:semiHidden="1" w:unhideWhenUsed="1"/>
     <w:lsdException w:name="Body Text Indent" w:semiHidden="1" w:unhideWhenUsed="1"/>
     <w:lsdException w:name="List Continue" w:semiHidden="1" w:unhideWhenUsed="1"/>
@@ -11962,8 +12395,8 @@
     <w:lsdException w:name="Subtle Reference" w:uiPriority="31" w:qFormat="1"/>
     <w:lsdException w:name="Intense Reference" w:uiPriority="32" w:qFormat="1"/>
     <w:lsdException w:name="Book Title" w:uiPriority="33" w:qFormat="1"/>
-    <w:lsdException w:name="Bibliography" w:semiHidden="1" w:uiPriority="37" w:unhideWhenUsed="1"/>
-    <w:lsdException w:name="TOC Heading" w:semiHidden="1" w:uiPriority="39" w:unhideWhenUsed="1" w:qFormat="1"/>
+    <w:lsdException w:name="Bibliography" w:uiPriority="37" w:semiHidden="1" w:unhideWhenUsed="1"/>
+    <w:lsdException w:name="TOC Heading" w:uiPriority="39" w:semiHidden="1" w:unhideWhenUsed="1" w:qFormat="1"/>
     <w:lsdException w:name="Plain Table 1" w:uiPriority="41"/>
     <w:lsdException w:name="Plain Table 2" w:uiPriority="42"/>
     <w:lsdException w:name="Plain Table 3" w:uiPriority="43"/>
@@ -12074,7 +12507,7 @@
     <w:lsdException w:name="Unresolved Mention" w:semiHidden="1" w:unhideWhenUsed="1"/>
     <w:lsdException w:name="Smart Link" w:semiHidden="1" w:unhideWhenUsed="1"/>
   </w:latentStyles>
-  <w:style w:type="paragraph" w:default="1" w:styleId="Normal">
+  <w:style w:type="paragraph" w:styleId="Normal" w:default="1">
     <w:name w:val="Normal"/>
     <w:qFormat/>
     <w:rPr>
@@ -12135,13 +12568,13 @@
       <w:sz w:val="24"/>
     </w:rPr>
   </w:style>
-  <w:style w:type="character" w:default="1" w:styleId="DefaultParagraphFont">
+  <w:style w:type="character" w:styleId="DefaultParagraphFont" w:default="1">
     <w:name w:val="Default Paragraph Font"/>
     <w:uiPriority w:val="1"/>
     <w:semiHidden/>
     <w:unhideWhenUsed/>
   </w:style>
-  <w:style w:type="table" w:default="1" w:styleId="TableNormal">
+  <w:style w:type="table" w:styleId="TableNormal" w:default="1">
     <w:name w:val="Normal Table"/>
     <w:uiPriority w:val="99"/>
     <w:semiHidden/>
@@ -12156,7 +12589,7 @@
       </w:tblCellMar>
     </w:tblPr>
   </w:style>
-  <w:style w:type="numbering" w:default="1" w:styleId="NoList">
+  <w:style w:type="numbering" w:styleId="NoList" w:default="1">
     <w:name w:val="No List"/>
     <w:uiPriority w:val="99"/>
     <w:semiHidden/>
@@ -12288,16 +12721,16 @@
     <w:rsid w:val="006661B7"/>
     <w:tblPr>
       <w:tblBorders>
-        <w:top w:val="single" w:sz="4" w:space="0" w:color="auto"/>
-        <w:left w:val="single" w:sz="4" w:space="0" w:color="auto"/>
-        <w:bottom w:val="single" w:sz="4" w:space="0" w:color="auto"/>
-        <w:right w:val="single" w:sz="4" w:space="0" w:color="auto"/>
-        <w:insideH w:val="single" w:sz="4" w:space="0" w:color="auto"/>
-        <w:insideV w:val="single" w:sz="4" w:space="0" w:color="auto"/>
+        <w:top w:val="single" w:color="auto" w:sz="4" w:space="0"/>
+        <w:left w:val="single" w:color="auto" w:sz="4" w:space="0"/>
+        <w:bottom w:val="single" w:color="auto" w:sz="4" w:space="0"/>
+        <w:right w:val="single" w:color="auto" w:sz="4" w:space="0"/>
+        <w:insideH w:val="single" w:color="auto" w:sz="4" w:space="0"/>
+        <w:insideV w:val="single" w:color="auto" w:sz="4" w:space="0"/>
       </w:tblBorders>
     </w:tblPr>
   </w:style>
-  <w:style w:type="paragraph" w:customStyle="1" w:styleId="paragraph">
+  <w:style w:type="paragraph" w:styleId="paragraph" w:customStyle="1">
     <w:name w:val="paragraph"/>
     <w:basedOn w:val="Normal"/>
     <w:rsid w:val="00A8746D"/>
@@ -12310,12 +12743,12 @@
       <w:lang w:val="en-PH" w:eastAsia="en-PH"/>
     </w:rPr>
   </w:style>
-  <w:style w:type="character" w:customStyle="1" w:styleId="normaltextrun">
+  <w:style w:type="character" w:styleId="normaltextrun" w:customStyle="1">
     <w:name w:val="normaltextrun"/>
     <w:basedOn w:val="DefaultParagraphFont"/>
     <w:rsid w:val="00A8746D"/>
   </w:style>
-  <w:style w:type="character" w:customStyle="1" w:styleId="Heading1Char">
+  <w:style w:type="character" w:styleId="Heading1Char" w:customStyle="1">
     <w:name w:val="Heading 1 Char"/>
     <w:link w:val="Heading1"/>
     <w:uiPriority w:val="9"/>

</xml_diff>